<commit_message>
*: refactoring, create Resource/Instance objects for Pom, Package and Dependency. *: package locations are extended to: Remote, Cache, Local (A Root package that has been created), Root, Target (Extracted Package)
</commit_message>
<xml_diff>
--- a/docs/manuals/Release and configuration management.docx
+++ b/docs/manuals/Release and configuration management.docx
@@ -1,6 +1,6 @@
 
 <file path=word/document.xml><?xml version="1.0" encoding="utf-8"?>
-<w:document xmlns:ve="http://schemas.openxmlformats.org/markup-compatibility/2006" xmlns:o="urn:schemas-microsoft-com:office:office" xmlns:r="http://schemas.openxmlformats.org/officeDocument/2006/relationships" xmlns:m="http://schemas.openxmlformats.org/officeDocument/2006/math" xmlns:v="urn:schemas-microsoft-com:vml" xmlns:wp="http://schemas.openxmlformats.org/drawingml/2006/wordprocessingDrawing" xmlns:w10="urn:schemas-microsoft-com:office:word" xmlns:w="http://schemas.openxmlformats.org/wordprocessingml/2006/main" xmlns:wne="http://schemas.microsoft.com/office/word/2006/wordml">
+<w:document xmlns:wpc="http://schemas.microsoft.com/office/word/2010/wordprocessingCanvas" xmlns:mc="http://schemas.openxmlformats.org/markup-compatibility/2006" xmlns:o="urn:schemas-microsoft-com:office:office" xmlns:r="http://schemas.openxmlformats.org/officeDocument/2006/relationships" xmlns:m="http://schemas.openxmlformats.org/officeDocument/2006/math" xmlns:v="urn:schemas-microsoft-com:vml" xmlns:wp14="http://schemas.microsoft.com/office/word/2010/wordprocessingDrawing" xmlns:wp="http://schemas.openxmlformats.org/drawingml/2006/wordprocessingDrawing" xmlns:w10="urn:schemas-microsoft-com:office:word" xmlns:w="http://schemas.openxmlformats.org/wordprocessingml/2006/main" xmlns:w14="http://schemas.microsoft.com/office/word/2010/wordml" xmlns:wpg="http://schemas.microsoft.com/office/word/2010/wordprocessingGroup" xmlns:wpi="http://schemas.microsoft.com/office/word/2010/wordprocessingInk" xmlns:wne="http://schemas.microsoft.com/office/word/2006/wordml" xmlns:wps="http://schemas.microsoft.com/office/word/2010/wordprocessingShape" mc:Ignorable="w14 wp14">
   <w:body>
     <w:p>
       <w:pPr>
@@ -23,8 +23,21 @@
           <w:sz w:val="28"/>
           <w:szCs w:val="28"/>
         </w:rPr>
-        <w:t>Using MsBuild</w:t>
-      </w:r>
+        <w:t xml:space="preserve">Using </w:t>
+      </w:r>
+      <w:proofErr w:type="spellStart"/>
+      <w:r>
+        <w:rPr>
+          <w:rFonts w:asciiTheme="majorHAnsi" w:eastAsiaTheme="majorEastAsia" w:hAnsiTheme="majorHAnsi" w:cstheme="majorBidi"/>
+          <w:b/>
+          <w:bCs/>
+          <w:color w:val="365F91" w:themeColor="accent1" w:themeShade="BF"/>
+          <w:sz w:val="28"/>
+          <w:szCs w:val="28"/>
+        </w:rPr>
+        <w:t>MsBuild</w:t>
+      </w:r>
+      <w:proofErr w:type="spellEnd"/>
     </w:p>
     <w:tbl>
       <w:tblPr>
@@ -38,7 +51,7 @@
           <w:insideH w:val="single" w:sz="4" w:space="0" w:color="000000"/>
           <w:insideV w:val="single" w:sz="4" w:space="0" w:color="000000"/>
         </w:tblBorders>
-        <w:tblLook w:val="04A0"/>
+        <w:tblLook w:val="04A0" w:firstRow="1" w:lastRow="0" w:firstColumn="1" w:lastColumn="0" w:noHBand="0" w:noVBand="1"/>
       </w:tblPr>
       <w:tblGrid>
         <w:gridCol w:w="1304"/>
@@ -185,9 +198,11 @@
             <w:tcW w:w="766" w:type="pct"/>
           </w:tcPr>
           <w:p>
+            <w:proofErr w:type="spellStart"/>
             <w:r>
               <w:t>Jurgen</w:t>
             </w:r>
+            <w:proofErr w:type="spellEnd"/>
           </w:p>
         </w:tc>
         <w:tc>
@@ -197,35 +212,6 @@
           <w:p/>
         </w:tc>
       </w:tr>
-      <w:tr>
-        <w:trPr>
-          <w:jc w:val="center"/>
-        </w:trPr>
-        <w:tc>
-          <w:tcPr>
-            <w:tcW w:w="610" w:type="pct"/>
-          </w:tcPr>
-          <w:p/>
-        </w:tc>
-        <w:tc>
-          <w:tcPr>
-            <w:tcW w:w="3060" w:type="pct"/>
-          </w:tcPr>
-          <w:p/>
-        </w:tc>
-        <w:tc>
-          <w:tcPr>
-            <w:tcW w:w="766" w:type="pct"/>
-          </w:tcPr>
-          <w:p/>
-        </w:tc>
-        <w:tc>
-          <w:tcPr>
-            <w:tcW w:w="564" w:type="pct"/>
-          </w:tcPr>
-          <w:p/>
-        </w:tc>
-      </w:tr>
     </w:tbl>
     <w:p>
       <w:pPr>
@@ -297,7 +283,7 @@
         <w:t xml:space="preserve">Software Project, </w:t>
       </w:r>
       <w:r>
-        <w:t>Configuration, Release and Dependency management at Virtuos</w:t>
+        <w:t>Configuration, Release and Dependency management</w:t>
       </w:r>
       <w:r>
         <w:t>.</w:t>
@@ -325,7 +311,7 @@
           <w:left w:w="0" w:type="dxa"/>
           <w:right w:w="0" w:type="dxa"/>
         </w:tblCellMar>
-        <w:tblLook w:val="04A0"/>
+        <w:tblLook w:val="04A0" w:firstRow="1" w:lastRow="0" w:firstColumn="1" w:lastColumn="0" w:noHBand="0" w:noVBand="1"/>
       </w:tblPr>
       <w:tblGrid>
         <w:gridCol w:w="1626"/>
@@ -393,11 +379,19 @@
                 <w:sz w:val="14"/>
               </w:rPr>
             </w:pPr>
-            <w:r>
-              <w:rPr>
-                <w:sz w:val="14"/>
-              </w:rPr>
-              <w:t>validate the project is correct and all necessary information is available.</w:t>
+            <w:proofErr w:type="gramStart"/>
+            <w:r>
+              <w:rPr>
+                <w:sz w:val="14"/>
+              </w:rPr>
+              <w:t>validate</w:t>
+            </w:r>
+            <w:proofErr w:type="gramEnd"/>
+            <w:r>
+              <w:rPr>
+                <w:sz w:val="14"/>
+              </w:rPr>
+              <w:t xml:space="preserve"> the project is correct and all necessary information is available.</w:t>
             </w:r>
           </w:p>
         </w:tc>
@@ -464,11 +458,19 @@
                 <w:sz w:val="14"/>
               </w:rPr>
             </w:pPr>
-            <w:r>
-              <w:rPr>
-                <w:sz w:val="14"/>
-              </w:rPr>
-              <w:t>initialize build state, e.g. set properties or create directories.</w:t>
+            <w:proofErr w:type="gramStart"/>
+            <w:r>
+              <w:rPr>
+                <w:sz w:val="14"/>
+              </w:rPr>
+              <w:t>initialize</w:t>
+            </w:r>
+            <w:proofErr w:type="gramEnd"/>
+            <w:r>
+              <w:rPr>
+                <w:sz w:val="14"/>
+              </w:rPr>
+              <w:t xml:space="preserve"> build state, e.g. set properties or create directories.</w:t>
             </w:r>
           </w:p>
         </w:tc>
@@ -535,11 +537,19 @@
                 <w:sz w:val="14"/>
               </w:rPr>
             </w:pPr>
-            <w:r>
-              <w:rPr>
-                <w:sz w:val="14"/>
-              </w:rPr>
-              <w:t>generate any source code for inclusion in compilation.</w:t>
+            <w:proofErr w:type="gramStart"/>
+            <w:r>
+              <w:rPr>
+                <w:sz w:val="14"/>
+              </w:rPr>
+              <w:t>generate</w:t>
+            </w:r>
+            <w:proofErr w:type="gramEnd"/>
+            <w:r>
+              <w:rPr>
+                <w:sz w:val="14"/>
+              </w:rPr>
+              <w:t xml:space="preserve"> any source code for inclusion in compilation.</w:t>
             </w:r>
           </w:p>
         </w:tc>
@@ -606,11 +616,19 @@
                 <w:sz w:val="14"/>
               </w:rPr>
             </w:pPr>
-            <w:r>
-              <w:rPr>
-                <w:sz w:val="14"/>
-              </w:rPr>
-              <w:t>process the source code, for example to filter any values.</w:t>
+            <w:proofErr w:type="gramStart"/>
+            <w:r>
+              <w:rPr>
+                <w:sz w:val="14"/>
+              </w:rPr>
+              <w:t>process</w:t>
+            </w:r>
+            <w:proofErr w:type="gramEnd"/>
+            <w:r>
+              <w:rPr>
+                <w:sz w:val="14"/>
+              </w:rPr>
+              <w:t xml:space="preserve"> the source code, for example to filter any values.</w:t>
             </w:r>
           </w:p>
         </w:tc>
@@ -677,11 +695,19 @@
                 <w:sz w:val="14"/>
               </w:rPr>
             </w:pPr>
-            <w:r>
-              <w:rPr>
-                <w:sz w:val="14"/>
-              </w:rPr>
-              <w:t>generate resources for inclusion in the package.</w:t>
+            <w:proofErr w:type="gramStart"/>
+            <w:r>
+              <w:rPr>
+                <w:sz w:val="14"/>
+              </w:rPr>
+              <w:t>generate</w:t>
+            </w:r>
+            <w:proofErr w:type="gramEnd"/>
+            <w:r>
+              <w:rPr>
+                <w:sz w:val="14"/>
+              </w:rPr>
+              <w:t xml:space="preserve"> resources for inclusion in the package.</w:t>
             </w:r>
           </w:p>
         </w:tc>
@@ -748,11 +774,19 @@
                 <w:sz w:val="14"/>
               </w:rPr>
             </w:pPr>
-            <w:r>
-              <w:rPr>
-                <w:sz w:val="14"/>
-              </w:rPr>
-              <w:t>copy and process the resources into the destination directory, ready for packaging.</w:t>
+            <w:proofErr w:type="gramStart"/>
+            <w:r>
+              <w:rPr>
+                <w:sz w:val="14"/>
+              </w:rPr>
+              <w:t>copy</w:t>
+            </w:r>
+            <w:proofErr w:type="gramEnd"/>
+            <w:r>
+              <w:rPr>
+                <w:sz w:val="14"/>
+              </w:rPr>
+              <w:t xml:space="preserve"> and process the resources into the destination directory, ready for packaging.</w:t>
             </w:r>
           </w:p>
         </w:tc>
@@ -819,11 +853,19 @@
                 <w:sz w:val="14"/>
               </w:rPr>
             </w:pPr>
-            <w:r>
-              <w:rPr>
-                <w:sz w:val="14"/>
-              </w:rPr>
-              <w:t>compile the source code of the project.</w:t>
+            <w:proofErr w:type="gramStart"/>
+            <w:r>
+              <w:rPr>
+                <w:sz w:val="14"/>
+              </w:rPr>
+              <w:t>compile</w:t>
+            </w:r>
+            <w:proofErr w:type="gramEnd"/>
+            <w:r>
+              <w:rPr>
+                <w:sz w:val="14"/>
+              </w:rPr>
+              <w:t xml:space="preserve"> the source code of the project.</w:t>
             </w:r>
           </w:p>
         </w:tc>
@@ -908,11 +950,19 @@
                 <w:sz w:val="14"/>
               </w:rPr>
             </w:pPr>
-            <w:r>
-              <w:rPr>
-                <w:sz w:val="14"/>
-              </w:rPr>
-              <w:t>post-process the generated files from compilation.</w:t>
+            <w:proofErr w:type="gramStart"/>
+            <w:r>
+              <w:rPr>
+                <w:sz w:val="14"/>
+              </w:rPr>
+              <w:t>post-process</w:t>
+            </w:r>
+            <w:proofErr w:type="gramEnd"/>
+            <w:r>
+              <w:rPr>
+                <w:sz w:val="14"/>
+              </w:rPr>
+              <w:t xml:space="preserve"> the generated files from compilation.</w:t>
             </w:r>
           </w:p>
         </w:tc>
@@ -979,11 +1029,19 @@
                 <w:sz w:val="14"/>
               </w:rPr>
             </w:pPr>
-            <w:r>
-              <w:rPr>
-                <w:sz w:val="14"/>
-              </w:rPr>
-              <w:t>generate any test source code for inclusion in compilation.</w:t>
+            <w:proofErr w:type="gramStart"/>
+            <w:r>
+              <w:rPr>
+                <w:sz w:val="14"/>
+              </w:rPr>
+              <w:t>generate</w:t>
+            </w:r>
+            <w:proofErr w:type="gramEnd"/>
+            <w:r>
+              <w:rPr>
+                <w:sz w:val="14"/>
+              </w:rPr>
+              <w:t xml:space="preserve"> any test source code for inclusion in compilation.</w:t>
             </w:r>
           </w:p>
         </w:tc>
@@ -1050,11 +1108,19 @@
                 <w:sz w:val="14"/>
               </w:rPr>
             </w:pPr>
-            <w:r>
-              <w:rPr>
-                <w:sz w:val="14"/>
-              </w:rPr>
-              <w:t>process the test source code, for example to filter any values.</w:t>
+            <w:proofErr w:type="gramStart"/>
+            <w:r>
+              <w:rPr>
+                <w:sz w:val="14"/>
+              </w:rPr>
+              <w:t>process</w:t>
+            </w:r>
+            <w:proofErr w:type="gramEnd"/>
+            <w:r>
+              <w:rPr>
+                <w:sz w:val="14"/>
+              </w:rPr>
+              <w:t xml:space="preserve"> the test source code, for example to filter any values.</w:t>
             </w:r>
           </w:p>
         </w:tc>
@@ -1121,11 +1187,19 @@
                 <w:sz w:val="14"/>
               </w:rPr>
             </w:pPr>
-            <w:r>
-              <w:rPr>
-                <w:sz w:val="14"/>
-              </w:rPr>
-              <w:t>create resources for testing.</w:t>
+            <w:proofErr w:type="gramStart"/>
+            <w:r>
+              <w:rPr>
+                <w:sz w:val="14"/>
+              </w:rPr>
+              <w:t>create</w:t>
+            </w:r>
+            <w:proofErr w:type="gramEnd"/>
+            <w:r>
+              <w:rPr>
+                <w:sz w:val="14"/>
+              </w:rPr>
+              <w:t xml:space="preserve"> resources for testing.</w:t>
             </w:r>
           </w:p>
         </w:tc>
@@ -1192,11 +1266,19 @@
                 <w:sz w:val="14"/>
               </w:rPr>
             </w:pPr>
-            <w:r>
-              <w:rPr>
-                <w:sz w:val="14"/>
-              </w:rPr>
-              <w:t>copy and process the resources into the test destination directory.</w:t>
+            <w:proofErr w:type="gramStart"/>
+            <w:r>
+              <w:rPr>
+                <w:sz w:val="14"/>
+              </w:rPr>
+              <w:t>copy</w:t>
+            </w:r>
+            <w:proofErr w:type="gramEnd"/>
+            <w:r>
+              <w:rPr>
+                <w:sz w:val="14"/>
+              </w:rPr>
+              <w:t xml:space="preserve"> and process the resources into the test destination directory.</w:t>
             </w:r>
           </w:p>
         </w:tc>
@@ -1346,11 +1428,19 @@
                 <w:sz w:val="14"/>
               </w:rPr>
             </w:pPr>
-            <w:r>
-              <w:rPr>
-                <w:sz w:val="14"/>
-              </w:rPr>
-              <w:t>post-process the generat</w:t>
+            <w:proofErr w:type="gramStart"/>
+            <w:r>
+              <w:rPr>
+                <w:sz w:val="14"/>
+              </w:rPr>
+              <w:t>post-process</w:t>
+            </w:r>
+            <w:proofErr w:type="gramEnd"/>
+            <w:r>
+              <w:rPr>
+                <w:sz w:val="14"/>
+              </w:rPr>
+              <w:t xml:space="preserve"> the generat</w:t>
             </w:r>
             <w:r>
               <w:rPr>
@@ -1441,11 +1531,19 @@
                 <w:sz w:val="14"/>
               </w:rPr>
             </w:pPr>
-            <w:r>
-              <w:rPr>
-                <w:sz w:val="14"/>
-              </w:rPr>
-              <w:t>run tests using a suitable unit testing framework. These tests should not require the code be packaged or deployed.</w:t>
+            <w:proofErr w:type="gramStart"/>
+            <w:r>
+              <w:rPr>
+                <w:sz w:val="14"/>
+              </w:rPr>
+              <w:t>run</w:t>
+            </w:r>
+            <w:proofErr w:type="gramEnd"/>
+            <w:r>
+              <w:rPr>
+                <w:sz w:val="14"/>
+              </w:rPr>
+              <w:t xml:space="preserve"> tests using a suitable unit testing framework. These tests should not require the code be packaged or deployed.</w:t>
             </w:r>
           </w:p>
         </w:tc>
@@ -1512,11 +1610,19 @@
                 <w:sz w:val="14"/>
               </w:rPr>
             </w:pPr>
-            <w:r>
-              <w:rPr>
-                <w:sz w:val="14"/>
-              </w:rPr>
-              <w:t>perform any operations necessary to prepare a package before the actual packaging. This often results in an unpacked, processed version of the package</w:t>
+            <w:proofErr w:type="gramStart"/>
+            <w:r>
+              <w:rPr>
+                <w:sz w:val="14"/>
+              </w:rPr>
+              <w:t>perform</w:t>
+            </w:r>
+            <w:proofErr w:type="gramEnd"/>
+            <w:r>
+              <w:rPr>
+                <w:sz w:val="14"/>
+              </w:rPr>
+              <w:t xml:space="preserve"> any operations necessary to prepare a package before the actual packaging. This often results in an unpacked, processed version of the package</w:t>
             </w:r>
             <w:r>
               <w:rPr>
@@ -1601,11 +1707,19 @@
                 <w:sz w:val="14"/>
               </w:rPr>
             </w:pPr>
-            <w:r>
-              <w:rPr>
-                <w:sz w:val="14"/>
-              </w:rPr>
-              <w:t>take the compiled code and package it in its distributable format, such as a JAR.</w:t>
+            <w:proofErr w:type="gramStart"/>
+            <w:r>
+              <w:rPr>
+                <w:sz w:val="14"/>
+              </w:rPr>
+              <w:t>take</w:t>
+            </w:r>
+            <w:proofErr w:type="gramEnd"/>
+            <w:r>
+              <w:rPr>
+                <w:sz w:val="14"/>
+              </w:rPr>
+              <w:t xml:space="preserve"> the compiled code and package it in its distributable format, such as a JAR.</w:t>
             </w:r>
           </w:p>
         </w:tc>
@@ -1672,11 +1786,19 @@
                 <w:sz w:val="14"/>
               </w:rPr>
             </w:pPr>
-            <w:r>
-              <w:rPr>
-                <w:sz w:val="14"/>
-              </w:rPr>
-              <w:t>perform actions required before integration tests are executed. This may involve things such as setting up the required environment.</w:t>
+            <w:proofErr w:type="gramStart"/>
+            <w:r>
+              <w:rPr>
+                <w:sz w:val="14"/>
+              </w:rPr>
+              <w:t>perform</w:t>
+            </w:r>
+            <w:proofErr w:type="gramEnd"/>
+            <w:r>
+              <w:rPr>
+                <w:sz w:val="14"/>
+              </w:rPr>
+              <w:t xml:space="preserve"> actions required before integration tests are executed. This may involve things such as setting up the required environment.</w:t>
             </w:r>
           </w:p>
         </w:tc>
@@ -1749,11 +1871,19 @@
                 <w:sz w:val="14"/>
               </w:rPr>
             </w:pPr>
-            <w:r>
-              <w:rPr>
-                <w:sz w:val="14"/>
-              </w:rPr>
-              <w:t>process and deploy the package if necessary into an environment where integration tests can be run.</w:t>
+            <w:proofErr w:type="gramStart"/>
+            <w:r>
+              <w:rPr>
+                <w:sz w:val="14"/>
+              </w:rPr>
+              <w:t>process</w:t>
+            </w:r>
+            <w:proofErr w:type="gramEnd"/>
+            <w:r>
+              <w:rPr>
+                <w:sz w:val="14"/>
+              </w:rPr>
+              <w:t xml:space="preserve"> and deploy the package if necessary into an environment where integration tests can be run.</w:t>
             </w:r>
           </w:p>
         </w:tc>
@@ -1820,11 +1950,19 @@
                 <w:sz w:val="14"/>
               </w:rPr>
             </w:pPr>
-            <w:r>
-              <w:rPr>
-                <w:sz w:val="14"/>
-              </w:rPr>
-              <w:t>perform actions required after integration tests have</w:t>
+            <w:proofErr w:type="gramStart"/>
+            <w:r>
+              <w:rPr>
+                <w:sz w:val="14"/>
+              </w:rPr>
+              <w:t>perform</w:t>
+            </w:r>
+            <w:proofErr w:type="gramEnd"/>
+            <w:r>
+              <w:rPr>
+                <w:sz w:val="14"/>
+              </w:rPr>
+              <w:t xml:space="preserve"> actions required after integration tests have</w:t>
             </w:r>
             <w:r>
               <w:rPr>
@@ -1903,11 +2041,19 @@
                 <w:sz w:val="14"/>
               </w:rPr>
             </w:pPr>
-            <w:r>
-              <w:rPr>
-                <w:sz w:val="14"/>
-              </w:rPr>
-              <w:t>run any checks to verify the package is valid and meets quality criteria.</w:t>
+            <w:proofErr w:type="gramStart"/>
+            <w:r>
+              <w:rPr>
+                <w:sz w:val="14"/>
+              </w:rPr>
+              <w:t>run</w:t>
+            </w:r>
+            <w:proofErr w:type="gramEnd"/>
+            <w:r>
+              <w:rPr>
+                <w:sz w:val="14"/>
+              </w:rPr>
+              <w:t xml:space="preserve"> any checks to verify the package is valid and meets quality criteria.</w:t>
             </w:r>
           </w:p>
         </w:tc>
@@ -1974,11 +2120,19 @@
                 <w:sz w:val="14"/>
               </w:rPr>
             </w:pPr>
-            <w:r>
-              <w:rPr>
-                <w:sz w:val="14"/>
-              </w:rPr>
-              <w:t>install the package into the local repository, for use as a dependency in other projects locally.</w:t>
+            <w:proofErr w:type="gramStart"/>
+            <w:r>
+              <w:rPr>
+                <w:sz w:val="14"/>
+              </w:rPr>
+              <w:t>install</w:t>
+            </w:r>
+            <w:proofErr w:type="gramEnd"/>
+            <w:r>
+              <w:rPr>
+                <w:sz w:val="14"/>
+              </w:rPr>
+              <w:t xml:space="preserve"> the package into the local repository, for use as a dependency in other projects locally.</w:t>
             </w:r>
           </w:p>
         </w:tc>
@@ -2045,11 +2199,19 @@
                 <w:sz w:val="14"/>
               </w:rPr>
             </w:pPr>
-            <w:r>
-              <w:rPr>
-                <w:sz w:val="14"/>
-              </w:rPr>
-              <w:t>done in an integration or release environment, copies the final package to the remote repository for sharing with other developers and projects.</w:t>
+            <w:proofErr w:type="gramStart"/>
+            <w:r>
+              <w:rPr>
+                <w:sz w:val="14"/>
+              </w:rPr>
+              <w:t>done</w:t>
+            </w:r>
+            <w:proofErr w:type="gramEnd"/>
+            <w:r>
+              <w:rPr>
+                <w:sz w:val="14"/>
+              </w:rPr>
+              <w:t xml:space="preserve"> in an integration or release environment, copies the final package to the remote repository for sharing with other developers and projects.</w:t>
             </w:r>
           </w:p>
         </w:tc>
@@ -2094,7 +2256,6 @@
         </w:numPr>
       </w:pPr>
       <w:r>
-        <w:lastRenderedPageBreak/>
         <w:t>Validate</w:t>
       </w:r>
     </w:p>
@@ -2119,6 +2280,7 @@
         </w:numPr>
       </w:pPr>
       <w:r>
+        <w:lastRenderedPageBreak/>
         <w:t>Test</w:t>
       </w:r>
     </w:p>
@@ -2224,6 +2386,8 @@
           <w:lang w:bidi="ar-SA"/>
         </w:rPr>
       </w:pPr>
+      <w:proofErr w:type="spellStart"/>
+      <w:proofErr w:type="gramStart"/>
       <w:r>
         <w:rPr>
           <w:rFonts w:ascii="Courier New" w:eastAsia="Times New Roman" w:hAnsi="Courier New" w:cs="Courier New"/>
@@ -2232,18 +2396,10 @@
           <w:color w:val="000000"/>
           <w:lang w:bidi="ar-SA"/>
         </w:rPr>
-        <w:t>mvn deploy</w:t>
-      </w:r>
-    </w:p>
-    <w:p>
-      <w:r>
-        <w:t>That is because if you call a build phase, it will execute not only that build phase, but also every build phase prior to the called build phase. Thus, doing</w:t>
-      </w:r>
-    </w:p>
-    <w:p>
-      <w:pPr>
-        <w:ind w:firstLine="420"/>
-      </w:pPr>
+        <w:t>mvn</w:t>
+      </w:r>
+      <w:proofErr w:type="spellEnd"/>
+      <w:proofErr w:type="gramEnd"/>
       <w:r>
         <w:rPr>
           <w:rFonts w:ascii="Courier New" w:eastAsia="Times New Roman" w:hAnsi="Courier New" w:cs="Courier New"/>
@@ -2252,28 +2408,20 @@
           <w:color w:val="000000"/>
           <w:lang w:bidi="ar-SA"/>
         </w:rPr>
-        <w:t>mvn integration-test</w:t>
-      </w:r>
-    </w:p>
-    <w:p>
-      <w:r>
-        <w:t>will do every build phase before it (validate, compile, package, etc.), before executing integration-test.</w:t>
-      </w:r>
-    </w:p>
-    <w:p>
-      <w:r>
-        <w:t>There are more commands that are part of the lifecycle, which will be discussed in the following sections.</w:t>
-      </w:r>
-    </w:p>
-    <w:p>
-      <w:r>
-        <w:t>It should also be noted that the same command can be used in a multi-module scenario (i.e. a project with one or more subprojects). For example:</w:t>
+        <w:t xml:space="preserve"> deploy</w:t>
+      </w:r>
+    </w:p>
+    <w:p>
+      <w:r>
+        <w:t>That is because if you call a build phase, it will execute not only that build phase, but also every build phase prior to the called build phase. Thus, doing</w:t>
       </w:r>
     </w:p>
     <w:p>
       <w:pPr>
         <w:ind w:firstLine="420"/>
       </w:pPr>
+      <w:proofErr w:type="spellStart"/>
+      <w:proofErr w:type="gramStart"/>
       <w:r>
         <w:rPr>
           <w:rFonts w:ascii="Courier New" w:eastAsia="Times New Roman" w:hAnsi="Courier New" w:cs="Courier New"/>
@@ -2282,7 +2430,68 @@
           <w:color w:val="000000"/>
           <w:lang w:bidi="ar-SA"/>
         </w:rPr>
-        <w:t>mvn clean install</w:t>
+        <w:t>mvn</w:t>
+      </w:r>
+      <w:proofErr w:type="spellEnd"/>
+      <w:proofErr w:type="gramEnd"/>
+      <w:r>
+        <w:rPr>
+          <w:rFonts w:ascii="Courier New" w:eastAsia="Times New Roman" w:hAnsi="Courier New" w:cs="Courier New"/>
+          <w:i w:val="0"/>
+          <w:iCs w:val="0"/>
+          <w:color w:val="000000"/>
+          <w:lang w:bidi="ar-SA"/>
+        </w:rPr>
+        <w:t xml:space="preserve"> integration-test</w:t>
+      </w:r>
+    </w:p>
+    <w:p>
+      <w:proofErr w:type="gramStart"/>
+      <w:r>
+        <w:t>will</w:t>
+      </w:r>
+      <w:proofErr w:type="gramEnd"/>
+      <w:r>
+        <w:t xml:space="preserve"> do every build phase before it (validate, compile, package, etc.), before executing integration-test.</w:t>
+      </w:r>
+    </w:p>
+    <w:p>
+      <w:r>
+        <w:t>There are more commands that are part of the lifecycle, which will be discussed in the following sections.</w:t>
+      </w:r>
+    </w:p>
+    <w:p>
+      <w:r>
+        <w:t>It should also be noted that the same command can be used in a multi-module scenario (i.e. a project with one or more subprojects). For example:</w:t>
+      </w:r>
+    </w:p>
+    <w:p>
+      <w:pPr>
+        <w:ind w:firstLine="420"/>
+      </w:pPr>
+      <w:proofErr w:type="spellStart"/>
+      <w:proofErr w:type="gramStart"/>
+      <w:r>
+        <w:rPr>
+          <w:rFonts w:ascii="Courier New" w:eastAsia="Times New Roman" w:hAnsi="Courier New" w:cs="Courier New"/>
+          <w:i w:val="0"/>
+          <w:iCs w:val="0"/>
+          <w:color w:val="000000"/>
+          <w:lang w:bidi="ar-SA"/>
+        </w:rPr>
+        <w:t>mvn</w:t>
+      </w:r>
+      <w:proofErr w:type="spellEnd"/>
+      <w:proofErr w:type="gramEnd"/>
+      <w:r>
+        <w:rPr>
+          <w:rFonts w:ascii="Courier New" w:eastAsia="Times New Roman" w:hAnsi="Courier New" w:cs="Courier New"/>
+          <w:i w:val="0"/>
+          <w:iCs w:val="0"/>
+          <w:color w:val="000000"/>
+          <w:lang w:bidi="ar-SA"/>
+        </w:rPr>
+        <w:t xml:space="preserve"> clean install</w:t>
       </w:r>
     </w:p>
     <w:p>
@@ -2315,6 +2524,7 @@
       <w:r>
         <w:t>One build tool (</w:t>
       </w:r>
+      <w:proofErr w:type="spellStart"/>
       <w:r>
         <w:t>M</w:t>
       </w:r>
@@ -2325,7 +2535,11 @@
         <w:t>B</w:t>
       </w:r>
       <w:r>
-        <w:t>uild)</w:t>
+        <w:t>uild</w:t>
+      </w:r>
+      <w:proofErr w:type="spellEnd"/>
+      <w:r>
+        <w:t>)</w:t>
       </w:r>
     </w:p>
     <w:p>
@@ -2417,7 +2631,6 @@
         </w:numPr>
       </w:pPr>
       <w:r>
-        <w:lastRenderedPageBreak/>
         <w:t>To reduce waste (not able to re-use, project setup, continues integration setup, build process, build time)</w:t>
       </w:r>
     </w:p>
@@ -2430,6 +2643,7 @@
         </w:numPr>
       </w:pPr>
       <w:r>
+        <w:lastRenderedPageBreak/>
         <w:t>To promote standards and best practices</w:t>
       </w:r>
     </w:p>
@@ -2482,13 +2696,29 @@
     </w:p>
     <w:p>
       <w:r>
-        <w:t>Using MsBuild we can accomplish all of the above and much more. At this moment in time Microsoft has release</w:t>
+        <w:t xml:space="preserve">Using </w:t>
+      </w:r>
+      <w:proofErr w:type="spellStart"/>
+      <w:r>
+        <w:t>MsBuild</w:t>
+      </w:r>
+      <w:proofErr w:type="spellEnd"/>
+      <w:r>
+        <w:t xml:space="preserve"> we can accomplish all of the above and much more. At this moment in time Microsoft has release</w:t>
       </w:r>
       <w:r>
         <w:t>d</w:t>
       </w:r>
       <w:r>
-        <w:t xml:space="preserve"> Visual Studio 2010, which for C++ has introduced a way to fully control the build process. The building process in Visual Studio 2010 is using MsBuild 4.0 and it allows you to customize the UI in Visual Studio as well as the customizing the build process.</w:t>
+        <w:t xml:space="preserve"> Visual Studio 2010, which for C++ has introduced a way to fully control the build process. The building process in Visual Studio 2010 is using </w:t>
+      </w:r>
+      <w:proofErr w:type="spellStart"/>
+      <w:r>
+        <w:t>MsBuild</w:t>
+      </w:r>
+      <w:proofErr w:type="spellEnd"/>
+      <w:r>
+        <w:t xml:space="preserve"> 4.0 and it allows you to customize the UI in Visual Studio as well as the customizing the build process.</w:t>
       </w:r>
     </w:p>
     <w:p>
@@ -2541,7 +2771,10 @@
         <w:t>Target</w:t>
       </w:r>
       <w:r>
-        <w:t>: Debug, Release, Profile and Final</w:t>
+        <w:t>: Debug, Release an</w:t>
+      </w:r>
+      <w:r>
+        <w:t>d Final</w:t>
       </w:r>
     </w:p>
     <w:p>
@@ -2559,8 +2792,19 @@
       <w:r>
         <w:t xml:space="preserve"> </w:t>
       </w:r>
-      <w:r>
-        <w:t>Dev, Client, Retail</w:t>
+      <w:proofErr w:type="spellStart"/>
+      <w:r>
+        <w:t>Dev</w:t>
+      </w:r>
+      <w:proofErr w:type="spellEnd"/>
+      <w:r>
+        <w:t>, Client, Retail</w:t>
+      </w:r>
+      <w:r>
+        <w:t xml:space="preserve">, </w:t>
+      </w:r>
+      <w:r>
+        <w:t>Profile</w:t>
       </w:r>
     </w:p>
     <w:p>
@@ -2600,19 +2844,32 @@
       <w:r>
         <w:t>.</w:t>
       </w:r>
-    </w:p>
-    <w:p>
-      <w:pPr>
-        <w:spacing w:after="0" w:line="240" w:lineRule="auto"/>
-      </w:pPr>
-      <w:r>
-        <w:t>We need a local package cache, $(</w:t>
-      </w:r>
-      <w:r>
-        <w:t>SCM_LOCAL_REPO_ROOT</w:t>
-      </w:r>
-      <w:r>
-        <w:t>).</w:t>
+      <w:r>
+        <w:t xml:space="preserve"> </w:t>
+      </w:r>
+      <w:r>
+        <w:t xml:space="preserve">We need a local </w:t>
+      </w:r>
+      <w:r>
+        <w:t>(</w:t>
+      </w:r>
+      <w:r>
+        <w:t>cache</w:t>
+      </w:r>
+      <w:r>
+        <w:t xml:space="preserve">) </w:t>
+      </w:r>
+      <w:r>
+        <w:t xml:space="preserve">package </w:t>
+      </w:r>
+      <w:r>
+        <w:t>repository as well as a remote package repository</w:t>
+      </w:r>
+      <w:r>
+        <w:t>.</w:t>
+      </w:r>
+      <w:r>
+        <w:t xml:space="preserve"> The remote package repository serves as the public package repository.</w:t>
       </w:r>
     </w:p>
     <w:p>
@@ -2682,7 +2939,16 @@
         <w:t>PACKAGE_NAME</w:t>
       </w:r>
       <w:r>
-        <w:t>-VERSION-PLATFORM.</w:t>
+        <w:t>+</w:t>
+      </w:r>
+      <w:r>
+        <w:t>VERSION</w:t>
+      </w:r>
+      <w:r>
+        <w:t>+BRANCH+</w:t>
+      </w:r>
+      <w:r>
+        <w:t>PLATFORM.</w:t>
       </w:r>
       <w:r>
         <w:t>ZIP</w:t>
@@ -2692,7 +2958,16 @@
       </w:r>
       <w:r>
         <w:tab/>
-        <w:t>(e.g.: xmath-1.0.2010.07.01-PS3.zip)</w:t>
+        <w:t>(e.g.: xmath+</w:t>
+      </w:r>
+      <w:r>
+        <w:t>1.0.2010.07.01</w:t>
+      </w:r>
+      <w:r>
+        <w:t>+default+</w:t>
+      </w:r>
+      <w:r>
+        <w:t>PS3.zip)</w:t>
       </w:r>
     </w:p>
     <w:p>
@@ -2709,23 +2984,47 @@
       </w:pPr>
       <w:r>
         <w:tab/>
-        <w:t>PACKAGE_NAME-TARGET-TYPE-</w:t>
-      </w:r>
-      <w:r>
-        <w:t>PROCESSOR</w:t>
-      </w:r>
-      <w:r>
-        <w:t>-TERRITORY</w:t>
-      </w:r>
+        <w:t>PACKAGE_NAME-</w:t>
+      </w:r>
+      <w:r>
+        <w:t>TARGET-</w:t>
+      </w:r>
+      <w:proofErr w:type="spellStart"/>
+      <w:r>
+        <w:t>PLATFORM.ext</w:t>
+      </w:r>
+      <w:proofErr w:type="spellEnd"/>
       <w:r>
         <w:tab/>
-        <w:t>(e.g.: xmath-Debug-Dev-</w:t>
-      </w:r>
-      <w:r>
-        <w:t>PPU</w:t>
-      </w:r>
-      <w:r>
-        <w:t>-WW.lib)</w:t>
+      </w:r>
+      <w:proofErr w:type="spellStart"/>
+      <w:r>
+        <w:t>ension</w:t>
+      </w:r>
+      <w:proofErr w:type="spellEnd"/>
+      <w:r>
+        <w:tab/>
+      </w:r>
+      <w:r>
+        <w:tab/>
+      </w:r>
+      <w:r>
+        <w:tab/>
+      </w:r>
+      <w:r>
+        <w:t>(e.g.: xmath-</w:t>
+      </w:r>
+      <w:r>
+        <w:t>Dev</w:t>
+      </w:r>
+      <w:r>
+        <w:t>Debug-</w:t>
+      </w:r>
+      <w:r>
+        <w:t>PS3</w:t>
+      </w:r>
+      <w:r>
+        <w:t>.lib)</w:t>
       </w:r>
     </w:p>
     <w:p>
@@ -2750,7 +3049,43 @@
         <w:t>1.0.2010.07.01</w:t>
       </w:r>
       <w:r>
-        <w:t xml:space="preserve"> (Major.Minor.Year.Month.Day)</w:t>
+        <w:t xml:space="preserve"> (</w:t>
+      </w:r>
+      <w:proofErr w:type="spellStart"/>
+      <w:proofErr w:type="gramStart"/>
+      <w:r>
+        <w:t>Major.Minor.</w:t>
+      </w:r>
+      <w:r>
+        <w:t>Fix</w:t>
+      </w:r>
+      <w:proofErr w:type="spellEnd"/>
+      <w:r>
+        <w:t>(</w:t>
+      </w:r>
+      <w:proofErr w:type="gramEnd"/>
+      <w:r>
+        <w:t>.</w:t>
+      </w:r>
+      <w:proofErr w:type="spellStart"/>
+      <w:r>
+        <w:t>Year.Month.Day</w:t>
+      </w:r>
+      <w:r>
+        <w:t>.</w:t>
+      </w:r>
+      <w:r>
+        <w:t>Hour.</w:t>
+      </w:r>
+      <w:r>
+        <w:t>Minute.Second</w:t>
+      </w:r>
+      <w:proofErr w:type="spellEnd"/>
+      <w:r>
+        <w:t>)</w:t>
+      </w:r>
+      <w:r>
+        <w:t>)</w:t>
       </w:r>
     </w:p>
     <w:p>
@@ -2761,7 +3096,7 @@
         <w:t>TARGET</w:t>
       </w:r>
       <w:r>
-        <w:t>: Debug, Release, Profile, Final</w:t>
+        <w:t>: Debug, Release, Final</w:t>
       </w:r>
     </w:p>
     <w:p>
@@ -2772,7 +3107,21 @@
         <w:t>TYPE</w:t>
       </w:r>
       <w:r>
-        <w:t>: Dev, Client, Retail</w:t>
+        <w:t xml:space="preserve">: </w:t>
+      </w:r>
+      <w:proofErr w:type="spellStart"/>
+      <w:r>
+        <w:t>Dev</w:t>
+      </w:r>
+      <w:proofErr w:type="spellEnd"/>
+      <w:r>
+        <w:t>, Client, Retail</w:t>
+      </w:r>
+      <w:r>
+        <w:t xml:space="preserve">, </w:t>
+      </w:r>
+      <w:r>
+        <w:t>Profile</w:t>
       </w:r>
     </w:p>
     <w:p>
@@ -2780,49 +3129,45 @@
         <w:spacing w:after="0" w:line="240" w:lineRule="auto"/>
       </w:pPr>
       <w:r>
-        <w:t>PROCESSOR</w:t>
-      </w:r>
-      <w:r>
-        <w:t xml:space="preserve">: Native, </w:t>
-      </w:r>
-      <w:r>
-        <w:t>x3</w:t>
-      </w:r>
-      <w:r>
-        <w:t xml:space="preserve">2, </w:t>
-      </w:r>
-      <w:r>
-        <w:t>x</w:t>
-      </w:r>
-      <w:r>
-        <w:t>64</w:t>
-      </w:r>
-      <w:r>
-        <w:t>, PPU, SPU</w:t>
+        <w:t>PLATFORM</w:t>
+      </w:r>
+      <w:r>
+        <w:t>: DS, DS</w:t>
+      </w:r>
+      <w:r>
+        <w:t>I</w:t>
+      </w:r>
+      <w:r>
+        <w:t>, 3DS, WII, PSP, PS2, PS3, 360, PC</w:t>
       </w:r>
     </w:p>
     <w:p>
       <w:pPr>
         <w:spacing w:after="0" w:line="240" w:lineRule="auto"/>
       </w:pPr>
-      <w:r>
-        <w:t>PLATFORM</w:t>
-      </w:r>
-      <w:r>
-        <w:t>: DS, DS</w:t>
-      </w:r>
-      <w:r>
-        <w:t>I</w:t>
-      </w:r>
-      <w:r>
-        <w:t>, 3DS, WII, PSP, PS2, PS3, 360, PC</w:t>
-      </w:r>
     </w:p>
     <w:p>
       <w:pPr>
         <w:spacing w:after="0" w:line="240" w:lineRule="auto"/>
       </w:pPr>
       <w:r>
+        <w:t xml:space="preserve">(?? </w:t>
+      </w:r>
+      <w:r>
+        <w:t>PROCESSOR: Native, x32, x64, PPU, SPU</w:t>
+      </w:r>
+      <w:r>
+        <w:t>)</w:t>
+      </w:r>
+    </w:p>
+    <w:p>
+      <w:pPr>
+        <w:spacing w:after="0" w:line="240" w:lineRule="auto"/>
+      </w:pPr>
+      <w:r>
+        <w:t xml:space="preserve">(?? </w:t>
+      </w:r>
+      <w:r>
         <w:t>TERRITORY</w:t>
       </w:r>
       <w:r>
@@ -2836,6 +3181,9 @@
       </w:r>
       <w:r>
         <w:t>EU, US, JP</w:t>
+      </w:r>
+      <w:r>
+        <w:t>)</w:t>
       </w:r>
     </w:p>
     <w:p>
@@ -2872,16 +3220,74 @@
       <w:pPr>
         <w:pStyle w:val="Heading2"/>
       </w:pPr>
+      <w:proofErr w:type="spellStart"/>
+      <w:r>
+        <w:t>Init</w:t>
+      </w:r>
+      <w:proofErr w:type="spellEnd"/>
+    </w:p>
+    <w:p>
+      <w:r>
+        <w:t xml:space="preserve">This is the task that will generate the </w:t>
+      </w:r>
+      <w:r>
+        <w:t xml:space="preserve">package </w:t>
+      </w:r>
+      <w:r>
+        <w:t xml:space="preserve">folder </w:t>
+      </w:r>
+      <w:r>
+        <w:t xml:space="preserve">and will create pom.xml, </w:t>
+      </w:r>
+      <w:proofErr w:type="spellStart"/>
+      <w:r>
+        <w:t>pom.targets</w:t>
+      </w:r>
+      <w:proofErr w:type="spellEnd"/>
+      <w:r>
+        <w:t xml:space="preserve"> and </w:t>
+      </w:r>
+      <w:proofErr w:type="spellStart"/>
+      <w:r>
+        <w:t>pom.props</w:t>
+      </w:r>
+      <w:proofErr w:type="spellEnd"/>
+      <w:r>
+        <w:t xml:space="preserve"> as well as initializing a Mercurial repository and adding the previous files.</w:t>
+      </w:r>
+    </w:p>
+    <w:p>
+      <w:pPr>
+        <w:pStyle w:val="Heading2"/>
+      </w:pPr>
+      <w:proofErr w:type="spellStart"/>
+      <w:r>
+        <w:t>InitDirs</w:t>
+      </w:r>
+      <w:proofErr w:type="spellEnd"/>
+    </w:p>
+    <w:p>
+      <w:r>
+        <w:t>This is the task that will generate the folder struct</w:t>
+      </w:r>
+      <w:r>
+        <w:t>ure according to its specification in the pom.xml.</w:t>
+      </w:r>
+    </w:p>
+    <w:p>
+      <w:pPr>
+        <w:pStyle w:val="Heading2"/>
+      </w:pPr>
       <w:r>
         <w:t>Construct</w:t>
       </w:r>
     </w:p>
     <w:p>
       <w:r>
-        <w:t>This is the task that will generate the folder structure according to its convention.</w:t>
-      </w:r>
-      <w:r>
-        <w:t xml:space="preserve"> It may also generate some files and anything necessary to setup a project.</w:t>
+        <w:t xml:space="preserve">This is the task that will generate the </w:t>
+      </w:r>
+      <w:r>
+        <w:t>Microsoft Visual Studio 2010 projects and solution files.</w:t>
       </w:r>
     </w:p>
     <w:p>
@@ -2894,7 +3300,13 @@
     </w:p>
     <w:p>
       <w:r>
-        <w:t>This is the task that will remove and temporary and generated files from the project.</w:t>
+        <w:t xml:space="preserve">This </w:t>
+      </w:r>
+      <w:r>
+        <w:t>is the task that will remove any</w:t>
+      </w:r>
+      <w:r>
+        <w:t xml:space="preserve"> temporary and generated files from the project.</w:t>
       </w:r>
     </w:p>
     <w:p>
@@ -2947,7 +3359,15 @@
         <w:t>dynamic</w:t>
       </w:r>
       <w:r>
-        <w:t xml:space="preserve"> .dll).</w:t>
+        <w:t xml:space="preserve"> .</w:t>
+      </w:r>
+      <w:proofErr w:type="spellStart"/>
+      <w:r>
+        <w:t>dll</w:t>
+      </w:r>
+      <w:proofErr w:type="spellEnd"/>
+      <w:r>
+        <w:t>).</w:t>
       </w:r>
     </w:p>
     <w:p>
@@ -2955,12 +3375,12 @@
         <w:pStyle w:val="Heading2"/>
       </w:pPr>
       <w:r>
-        <w:t>Version Inc</w:t>
-      </w:r>
-    </w:p>
-    <w:p>
-      <w:r>
-        <w:t>Increments the version of this package</w:t>
+        <w:t>Test Build</w:t>
+      </w:r>
+    </w:p>
+    <w:p>
+      <w:r>
+        <w:t>This will build all the unit tests for all the platforms and configurations that this project supports.</w:t>
       </w:r>
     </w:p>
     <w:p>
@@ -2968,12 +3388,12 @@
         <w:pStyle w:val="Heading2"/>
       </w:pPr>
       <w:r>
-        <w:t>Test Build</w:t>
-      </w:r>
-    </w:p>
-    <w:p>
-      <w:r>
-        <w:t>This will build all the unit tests for all the platforms and configurations that this project supports.</w:t>
+        <w:t>Test Run</w:t>
+      </w:r>
+    </w:p>
+    <w:p>
+      <w:r>
+        <w:t>This will run all necessary unit tests for all the platforms that this project supports.</w:t>
       </w:r>
     </w:p>
     <w:p>
@@ -2981,12 +3401,12 @@
         <w:pStyle w:val="Heading2"/>
       </w:pPr>
       <w:r>
-        <w:t>Test Run</w:t>
-      </w:r>
-    </w:p>
-    <w:p>
-      <w:r>
-        <w:t>This will run all necessary unit tests for all the platforms that this project supports.</w:t>
+        <w:t>Deploy</w:t>
+      </w:r>
+    </w:p>
+    <w:p>
+      <w:r>
+        <w:t>Deploy is responsible for versioning and submitting a build and tested package to the package server.</w:t>
       </w:r>
     </w:p>
     <w:p>
@@ -2994,44 +3414,33 @@
         <w:pStyle w:val="Heading2"/>
       </w:pPr>
       <w:r>
-        <w:t>Deploy</w:t>
-      </w:r>
-    </w:p>
-    <w:p>
-      <w:r>
-        <w:t>Deploy is responsible for versioning and submitting a build and tested package to the package server.</w:t>
+        <w:t>Install</w:t>
+      </w:r>
+    </w:p>
+    <w:p>
+      <w:r>
+        <w:t>This will install all defined package dependencies as well as the necessary packages of the dependencies of the installed packages.</w:t>
+      </w:r>
+    </w:p>
+    <w:p/>
+    <w:p>
+      <w:pPr>
+        <w:spacing w:after="0" w:line="240" w:lineRule="auto"/>
+      </w:pPr>
+      <w:r>
+        <w:br w:type="page"/>
       </w:r>
     </w:p>
     <w:p>
       <w:pPr>
         <w:pStyle w:val="Heading2"/>
       </w:pPr>
-      <w:r>
-        <w:t>Install</w:t>
-      </w:r>
-    </w:p>
-    <w:p>
-      <w:r>
-        <w:t>This will install all defined package dependencies as well as the necessary packages of the dependencies of the installed packages.</w:t>
-      </w:r>
-    </w:p>
-    <w:p/>
-    <w:p>
-      <w:pPr>
-        <w:spacing w:after="0" w:line="240" w:lineRule="auto"/>
-      </w:pPr>
-      <w:r>
-        <w:br w:type="page"/>
-      </w:r>
-    </w:p>
-    <w:p>
-      <w:pPr>
-        <w:pStyle w:val="Heading2"/>
-      </w:pPr>
+      <w:proofErr w:type="spellStart"/>
       <w:r>
         <w:lastRenderedPageBreak/>
-        <w:t>Construct</w:t>
-      </w:r>
+        <w:t>InitDirs</w:t>
+      </w:r>
+      <w:proofErr w:type="spellEnd"/>
     </w:p>
     <w:p>
       <w:r>
@@ -3042,7 +3451,7 @@
       <w:tblPr>
         <w:tblStyle w:val="TableGrid"/>
         <w:tblW w:w="0" w:type="auto"/>
-        <w:tblLook w:val="04A0"/>
+        <w:tblLook w:val="04A0" w:firstRow="1" w:lastRow="0" w:firstColumn="1" w:lastColumn="0" w:noHBand="0" w:noVBand="1"/>
       </w:tblPr>
       <w:tblGrid>
         <w:gridCol w:w="9242"/>
@@ -3068,8 +3477,6 @@
                 <w:color w:val="C00000"/>
               </w:rPr>
             </w:pPr>
-            <w:bookmarkStart w:id="0" w:name="_GoBack"/>
-            <w:bookmarkEnd w:id="0"/>
             <w:r>
               <w:rPr>
                 <w:rFonts w:eastAsia="SimSun"/>
@@ -3208,15 +3615,7 @@
                 <w:color w:val="C00000"/>
               </w:rPr>
               <w:tab/>
-              <w:t>/include</w:t>
-            </w:r>
-            <w:r>
-              <w:rPr>
-                <w:rFonts w:eastAsia="SimSun"/>
-                <w:b/>
-                <w:color w:val="C00000"/>
-              </w:rPr>
-              <w:t>/[package name]</w:t>
+              <w:t>/include/[package name]</w:t>
             </w:r>
           </w:p>
           <w:p>
@@ -3251,23 +3650,15 @@
                 <w:color w:val="C00000"/>
               </w:rPr>
               <w:tab/>
-              <w:t>/cpp</w:t>
-            </w:r>
-            <w:r>
-              <w:rPr>
-                <w:rFonts w:eastAsia="SimSun"/>
-                <w:b/>
-                <w:color w:val="C00000"/>
-              </w:rPr>
-              <w:t xml:space="preserve">, </w:t>
-            </w:r>
-            <w:r>
-              <w:rPr>
-                <w:rFonts w:eastAsia="SimSun"/>
-                <w:b/>
-                <w:color w:val="C00000"/>
-              </w:rPr>
-              <w:t>/cs</w:t>
+              <w:t>/include/[package name]</w:t>
+            </w:r>
+            <w:r>
+              <w:rPr>
+                <w:rFonts w:eastAsia="SimSun"/>
+                <w:b/>
+                <w:color w:val="C00000"/>
+              </w:rPr>
+              <w:t>/private</w:t>
             </w:r>
           </w:p>
           <w:p>
@@ -3294,8 +3685,26 @@
                 <w:color w:val="C00000"/>
               </w:rPr>
               <w:tab/>
-              <w:t>/test</w:t>
-            </w:r>
+            </w:r>
+            <w:r>
+              <w:rPr>
+                <w:rFonts w:eastAsia="SimSun"/>
+                <w:b/>
+                <w:color w:val="C00000"/>
+              </w:rPr>
+              <w:tab/>
+              <w:t>/</w:t>
+            </w:r>
+            <w:proofErr w:type="spellStart"/>
+            <w:r>
+              <w:rPr>
+                <w:rFonts w:eastAsia="SimSun"/>
+                <w:b/>
+                <w:color w:val="C00000"/>
+              </w:rPr>
+              <w:t>cpp</w:t>
+            </w:r>
+            <w:proofErr w:type="spellEnd"/>
           </w:p>
           <w:p>
             <w:pPr>
@@ -3312,25 +3721,26 @@
                 <w:b/>
                 <w:color w:val="C00000"/>
               </w:rPr>
-              <w:tab/>
-            </w:r>
-            <w:r>
-              <w:rPr>
-                <w:rFonts w:eastAsia="SimSun"/>
-                <w:b/>
-                <w:color w:val="C00000"/>
-              </w:rPr>
-              <w:tab/>
-            </w:r>
-            <w:r>
-              <w:rPr>
-                <w:rFonts w:eastAsia="SimSun"/>
-                <w:b/>
-                <w:color w:val="C00000"/>
-              </w:rPr>
-              <w:tab/>
-              <w:t>/resources</w:t>
-            </w:r>
+              <w:t xml:space="preserve">            </w:t>
+            </w:r>
+            <w:r>
+              <w:rPr>
+                <w:rFonts w:eastAsia="SimSun"/>
+                <w:b/>
+                <w:color w:val="C00000"/>
+              </w:rPr>
+              <w:t>/</w:t>
+            </w:r>
+            <w:proofErr w:type="spellStart"/>
+            <w:r>
+              <w:rPr>
+                <w:rFonts w:eastAsia="SimSun"/>
+                <w:b/>
+                <w:color w:val="C00000"/>
+              </w:rPr>
+              <w:t>cs</w:t>
+            </w:r>
+            <w:proofErr w:type="spellEnd"/>
           </w:p>
           <w:p>
             <w:pPr>
@@ -3356,7 +3766,18 @@
                 <w:color w:val="C00000"/>
               </w:rPr>
               <w:tab/>
-            </w:r>
+              <w:t>/test</w:t>
+            </w:r>
+          </w:p>
+          <w:p>
+            <w:pPr>
+              <w:spacing w:after="0" w:line="240" w:lineRule="auto"/>
+              <w:rPr>
+                <w:rFonts w:eastAsia="SimSun"/>
+                <w:b/>
+                <w:color w:val="C00000"/>
+              </w:rPr>
+            </w:pPr>
             <w:r>
               <w:rPr>
                 <w:rFonts w:eastAsia="SimSun"/>
@@ -3364,24 +3785,175 @@
                 <w:color w:val="C00000"/>
               </w:rPr>
               <w:tab/>
-              <w:t>/cpp</w:t>
-            </w:r>
-            <w:r>
-              <w:rPr>
-                <w:rFonts w:eastAsia="SimSun"/>
-                <w:b/>
-                <w:color w:val="C00000"/>
-              </w:rPr>
-              <w:t xml:space="preserve">, </w:t>
-            </w:r>
-            <w:r>
-              <w:rPr>
-                <w:rFonts w:eastAsia="SimSun"/>
-                <w:b/>
-                <w:color w:val="C00000"/>
-              </w:rPr>
-              <w:t>/cs</w:t>
-            </w:r>
+            </w:r>
+            <w:r>
+              <w:rPr>
+                <w:rFonts w:eastAsia="SimSun"/>
+                <w:b/>
+                <w:color w:val="C00000"/>
+              </w:rPr>
+              <w:tab/>
+            </w:r>
+            <w:r>
+              <w:rPr>
+                <w:rFonts w:eastAsia="SimSun"/>
+                <w:b/>
+                <w:color w:val="C00000"/>
+              </w:rPr>
+              <w:tab/>
+              <w:t>/resources</w:t>
+            </w:r>
+          </w:p>
+          <w:p>
+            <w:pPr>
+              <w:spacing w:after="0" w:line="240" w:lineRule="auto"/>
+              <w:rPr>
+                <w:rFonts w:eastAsia="SimSun"/>
+                <w:b/>
+                <w:color w:val="C00000"/>
+              </w:rPr>
+            </w:pPr>
+            <w:r>
+              <w:rPr>
+                <w:rFonts w:eastAsia="SimSun"/>
+                <w:b/>
+                <w:color w:val="C00000"/>
+              </w:rPr>
+              <w:tab/>
+            </w:r>
+            <w:r>
+              <w:rPr>
+                <w:rFonts w:eastAsia="SimSun"/>
+                <w:b/>
+                <w:color w:val="C00000"/>
+              </w:rPr>
+              <w:tab/>
+            </w:r>
+            <w:r>
+              <w:rPr>
+                <w:rFonts w:eastAsia="SimSun"/>
+                <w:b/>
+                <w:color w:val="C00000"/>
+              </w:rPr>
+              <w:tab/>
+              <w:t>/include/[package name]</w:t>
+            </w:r>
+          </w:p>
+          <w:p>
+            <w:pPr>
+              <w:spacing w:after="0" w:line="240" w:lineRule="auto"/>
+              <w:rPr>
+                <w:rFonts w:eastAsia="SimSun"/>
+                <w:b/>
+                <w:color w:val="C00000"/>
+              </w:rPr>
+            </w:pPr>
+            <w:r>
+              <w:rPr>
+                <w:rFonts w:eastAsia="SimSun"/>
+                <w:b/>
+                <w:color w:val="C00000"/>
+              </w:rPr>
+              <w:tab/>
+            </w:r>
+            <w:r>
+              <w:rPr>
+                <w:rFonts w:eastAsia="SimSun"/>
+                <w:b/>
+                <w:color w:val="C00000"/>
+              </w:rPr>
+              <w:tab/>
+            </w:r>
+            <w:r>
+              <w:rPr>
+                <w:rFonts w:eastAsia="SimSun"/>
+                <w:b/>
+                <w:color w:val="C00000"/>
+              </w:rPr>
+              <w:tab/>
+              <w:t>/include/[package name]/private</w:t>
+            </w:r>
+          </w:p>
+          <w:p>
+            <w:pPr>
+              <w:spacing w:after="0" w:line="240" w:lineRule="auto"/>
+              <w:rPr>
+                <w:rFonts w:eastAsia="SimSun"/>
+                <w:b/>
+                <w:color w:val="C00000"/>
+              </w:rPr>
+            </w:pPr>
+            <w:r>
+              <w:rPr>
+                <w:rFonts w:eastAsia="SimSun"/>
+                <w:b/>
+                <w:color w:val="C00000"/>
+              </w:rPr>
+              <w:tab/>
+            </w:r>
+            <w:r>
+              <w:rPr>
+                <w:rFonts w:eastAsia="SimSun"/>
+                <w:b/>
+                <w:color w:val="C00000"/>
+              </w:rPr>
+              <w:tab/>
+            </w:r>
+            <w:r>
+              <w:rPr>
+                <w:rFonts w:eastAsia="SimSun"/>
+                <w:b/>
+                <w:color w:val="C00000"/>
+              </w:rPr>
+              <w:tab/>
+              <w:t>/</w:t>
+            </w:r>
+            <w:proofErr w:type="spellStart"/>
+            <w:r>
+              <w:rPr>
+                <w:rFonts w:eastAsia="SimSun"/>
+                <w:b/>
+                <w:color w:val="C00000"/>
+              </w:rPr>
+              <w:t>cpp</w:t>
+            </w:r>
+            <w:proofErr w:type="spellEnd"/>
+          </w:p>
+          <w:p>
+            <w:pPr>
+              <w:spacing w:after="0" w:line="240" w:lineRule="auto"/>
+              <w:rPr>
+                <w:rFonts w:eastAsia="SimSun"/>
+                <w:b/>
+                <w:color w:val="C00000"/>
+              </w:rPr>
+            </w:pPr>
+            <w:r>
+              <w:rPr>
+                <w:rFonts w:eastAsia="SimSun"/>
+                <w:b/>
+                <w:color w:val="C00000"/>
+              </w:rPr>
+              <w:t xml:space="preserve">            </w:t>
+            </w:r>
+            <w:r>
+              <w:rPr>
+                <w:rFonts w:eastAsia="SimSun"/>
+                <w:b/>
+                <w:color w:val="C00000"/>
+              </w:rPr>
+              <w:t>/</w:t>
+            </w:r>
+            <w:proofErr w:type="spellStart"/>
+            <w:r>
+              <w:rPr>
+                <w:rFonts w:eastAsia="SimSun"/>
+                <w:b/>
+                <w:color w:val="C00000"/>
+              </w:rPr>
+              <w:t>cs</w:t>
+            </w:r>
+            <w:proofErr w:type="spellEnd"/>
           </w:p>
           <w:p>
             <w:pPr>
@@ -3528,7 +4100,7 @@
       <w:tblPr>
         <w:tblStyle w:val="TableGrid"/>
         <w:tblW w:w="0" w:type="auto"/>
-        <w:tblLook w:val="04A0"/>
+        <w:tblLook w:val="04A0" w:firstRow="1" w:lastRow="0" w:firstColumn="1" w:lastColumn="0" w:noHBand="0" w:noVBand="1"/>
       </w:tblPr>
       <w:tblGrid>
         <w:gridCol w:w="9242"/>
@@ -3735,16 +4307,36 @@
                 <w:color w:val="C00000"/>
               </w:rPr>
               <w:tab/>
-              <w:t>/cpp</w:t>
-            </w:r>
-            <w:r>
-              <w:rPr>
-                <w:rFonts w:eastAsia="SimSun"/>
-                <w:b/>
-                <w:color w:val="C00000"/>
-              </w:rPr>
-              <w:t>, /cs</w:t>
-            </w:r>
+              <w:t>/</w:t>
+            </w:r>
+            <w:proofErr w:type="spellStart"/>
+            <w:r>
+              <w:rPr>
+                <w:rFonts w:eastAsia="SimSun"/>
+                <w:b/>
+                <w:color w:val="C00000"/>
+              </w:rPr>
+              <w:t>cpp</w:t>
+            </w:r>
+            <w:proofErr w:type="spellEnd"/>
+            <w:r>
+              <w:rPr>
+                <w:rFonts w:eastAsia="SimSun"/>
+                <w:b/>
+                <w:color w:val="C00000"/>
+              </w:rPr>
+              <w:t>, /</w:t>
+            </w:r>
+            <w:proofErr w:type="spellStart"/>
+            <w:r>
+              <w:rPr>
+                <w:rFonts w:eastAsia="SimSun"/>
+                <w:b/>
+                <w:color w:val="C00000"/>
+              </w:rPr>
+              <w:t>cs</w:t>
+            </w:r>
+            <w:proofErr w:type="spellEnd"/>
           </w:p>
           <w:p>
             <w:pPr>
@@ -3840,16 +4432,36 @@
                 <w:color w:val="C00000"/>
               </w:rPr>
               <w:tab/>
-              <w:t>/cpp</w:t>
-            </w:r>
-            <w:r>
-              <w:rPr>
-                <w:rFonts w:eastAsia="SimSun"/>
-                <w:b/>
-                <w:color w:val="C00000"/>
-              </w:rPr>
-              <w:t>, /cs</w:t>
-            </w:r>
+              <w:t>/</w:t>
+            </w:r>
+            <w:proofErr w:type="spellStart"/>
+            <w:r>
+              <w:rPr>
+                <w:rFonts w:eastAsia="SimSun"/>
+                <w:b/>
+                <w:color w:val="C00000"/>
+              </w:rPr>
+              <w:t>cpp</w:t>
+            </w:r>
+            <w:proofErr w:type="spellEnd"/>
+            <w:r>
+              <w:rPr>
+                <w:rFonts w:eastAsia="SimSun"/>
+                <w:b/>
+                <w:color w:val="C00000"/>
+              </w:rPr>
+              <w:t>, /</w:t>
+            </w:r>
+            <w:proofErr w:type="spellStart"/>
+            <w:r>
+              <w:rPr>
+                <w:rFonts w:eastAsia="SimSun"/>
+                <w:b/>
+                <w:color w:val="C00000"/>
+              </w:rPr>
+              <w:t>cs</w:t>
+            </w:r>
+            <w:proofErr w:type="spellEnd"/>
           </w:p>
           <w:p>
             <w:pPr>
@@ -3977,24 +4589,7 @@
                 <w:b/>
                 <w:color w:val="C00000"/>
               </w:rPr>
-              <w:tab/>
-            </w:r>
-            <w:r>
-              <w:rPr>
-                <w:rFonts w:eastAsia="SimSun"/>
-                <w:b/>
-                <w:color w:val="C00000"/>
-              </w:rPr>
-              <w:tab/>
-            </w:r>
-            <w:r>
-              <w:rPr>
-                <w:rFonts w:eastAsia="SimSun"/>
-                <w:b/>
-                <w:color w:val="C00000"/>
-              </w:rPr>
-              <w:tab/>
-              <w:t>/include</w:t>
+              <w:t xml:space="preserve">             /{platform name}</w:t>
             </w:r>
           </w:p>
           <w:p>
@@ -4045,7 +4640,7 @@
                 <w:b/>
                 <w:color w:val="C00000"/>
               </w:rPr>
-              <w:t>[package name]</w:t>
+              <w:t>source</w:t>
             </w:r>
           </w:p>
           <w:p>
@@ -4063,24 +4658,7 @@
                 <w:b/>
                 <w:color w:val="C00000"/>
               </w:rPr>
-              <w:tab/>
-            </w:r>
-            <w:r>
-              <w:rPr>
-                <w:rFonts w:eastAsia="SimSun"/>
-                <w:b/>
-                <w:color w:val="C00000"/>
-              </w:rPr>
-              <w:tab/>
-            </w:r>
-            <w:r>
-              <w:rPr>
-                <w:rFonts w:eastAsia="SimSun"/>
-                <w:b/>
-                <w:color w:val="C00000"/>
-              </w:rPr>
-              <w:tab/>
-              <w:t>/lib</w:t>
+              <w:t xml:space="preserve">                     /main</w:t>
             </w:r>
           </w:p>
           <w:p>
@@ -4098,32 +4676,15 @@
                 <w:b/>
                 <w:color w:val="C00000"/>
               </w:rPr>
-              <w:tab/>
-            </w:r>
-            <w:r>
-              <w:rPr>
-                <w:rFonts w:eastAsia="SimSun"/>
-                <w:b/>
-                <w:color w:val="C00000"/>
-              </w:rPr>
-              <w:tab/>
-            </w:r>
-            <w:r>
-              <w:rPr>
-                <w:rFonts w:eastAsia="SimSun"/>
-                <w:b/>
-                <w:color w:val="C00000"/>
-              </w:rPr>
-              <w:tab/>
-            </w:r>
-            <w:r>
-              <w:rPr>
-                <w:rFonts w:eastAsia="SimSun"/>
-                <w:b/>
-                <w:color w:val="C00000"/>
-              </w:rPr>
-              <w:tab/>
-              <w:t>/[package name]</w:t>
+              <w:t xml:space="preserve">                         /</w:t>
+            </w:r>
+            <w:r>
+              <w:rPr>
+                <w:rFonts w:eastAsia="SimSun"/>
+                <w:b/>
+                <w:color w:val="C00000"/>
+              </w:rPr>
+              <w:t>include</w:t>
             </w:r>
           </w:p>
           <w:p>
@@ -4141,6 +4702,14 @@
                 <w:b/>
                 <w:color w:val="C00000"/>
               </w:rPr>
+              <w:t xml:space="preserve">          </w:t>
+            </w:r>
+            <w:r>
+              <w:rPr>
+                <w:rFonts w:eastAsia="SimSun"/>
+                <w:b/>
+                <w:color w:val="C00000"/>
+              </w:rPr>
               <w:tab/>
             </w:r>
             <w:r>
@@ -4158,7 +4727,23 @@
                 <w:color w:val="C00000"/>
               </w:rPr>
               <w:tab/>
-              <w:t>/documents</w:t>
+            </w:r>
+            <w:r>
+              <w:rPr>
+                <w:rFonts w:eastAsia="SimSun"/>
+                <w:b/>
+                <w:color w:val="C00000"/>
+              </w:rPr>
+              <w:tab/>
+            </w:r>
+            <w:r>
+              <w:rPr>
+                <w:rFonts w:eastAsia="SimSun"/>
+                <w:b/>
+                <w:color w:val="C00000"/>
+              </w:rPr>
+              <w:tab/>
+              <w:t>/[package name]</w:t>
             </w:r>
           </w:p>
           <w:p>
@@ -4176,6 +4761,22 @@
                 <w:b/>
                 <w:color w:val="C00000"/>
               </w:rPr>
+              <w:t xml:space="preserve">    </w:t>
+            </w:r>
+            <w:r>
+              <w:rPr>
+                <w:rFonts w:eastAsia="SimSun"/>
+                <w:b/>
+                <w:color w:val="C00000"/>
+              </w:rPr>
+              <w:t xml:space="preserve">          </w:t>
+            </w:r>
+            <w:r>
+              <w:rPr>
+                <w:rFonts w:eastAsia="SimSun"/>
+                <w:b/>
+                <w:color w:val="C00000"/>
+              </w:rPr>
               <w:tab/>
             </w:r>
             <w:r>
@@ -4201,7 +4802,31 @@
                 <w:color w:val="C00000"/>
               </w:rPr>
               <w:tab/>
-              <w:t>/manuals</w:t>
+            </w:r>
+            <w:r>
+              <w:rPr>
+                <w:rFonts w:eastAsia="SimSun"/>
+                <w:b/>
+                <w:color w:val="C00000"/>
+              </w:rPr>
+              <w:tab/>
+              <w:t>/</w:t>
+            </w:r>
+            <w:r>
+              <w:rPr>
+                <w:rFonts w:eastAsia="SimSun"/>
+                <w:b/>
+                <w:color w:val="C00000"/>
+              </w:rPr>
+              <w:t>private</w:t>
+            </w:r>
+            <w:r>
+              <w:rPr>
+                <w:rFonts w:eastAsia="SimSun"/>
+                <w:b/>
+                <w:color w:val="C00000"/>
+              </w:rPr>
+              <w:t xml:space="preserve"> </w:t>
             </w:r>
           </w:p>
           <w:p>
@@ -4244,7 +4869,15 @@
                 <w:color w:val="C00000"/>
               </w:rPr>
               <w:tab/>
-              <w:t>/references</w:t>
+              <w:t>/lib</w:t>
+            </w:r>
+            <w:r>
+              <w:rPr>
+                <w:rFonts w:eastAsia="SimSun"/>
+                <w:b/>
+                <w:color w:val="C00000"/>
+              </w:rPr>
+              <w:t>s</w:t>
             </w:r>
           </w:p>
           <w:p>
@@ -4256,6 +4889,159 @@
                 <w:color w:val="C00000"/>
               </w:rPr>
             </w:pPr>
+            <w:r>
+              <w:rPr>
+                <w:rFonts w:eastAsia="SimSun"/>
+                <w:b/>
+                <w:color w:val="C00000"/>
+              </w:rPr>
+              <w:tab/>
+            </w:r>
+            <w:r>
+              <w:rPr>
+                <w:rFonts w:eastAsia="SimSun"/>
+                <w:b/>
+                <w:color w:val="C00000"/>
+              </w:rPr>
+              <w:tab/>
+            </w:r>
+            <w:r>
+              <w:rPr>
+                <w:rFonts w:eastAsia="SimSun"/>
+                <w:b/>
+                <w:color w:val="C00000"/>
+              </w:rPr>
+              <w:tab/>
+            </w:r>
+            <w:r>
+              <w:rPr>
+                <w:rFonts w:eastAsia="SimSun"/>
+                <w:b/>
+                <w:color w:val="C00000"/>
+              </w:rPr>
+              <w:tab/>
+              <w:t>/documents</w:t>
+            </w:r>
+          </w:p>
+          <w:p>
+            <w:pPr>
+              <w:spacing w:after="0" w:line="240" w:lineRule="auto"/>
+              <w:rPr>
+                <w:rFonts w:eastAsia="SimSun"/>
+                <w:b/>
+                <w:color w:val="C00000"/>
+              </w:rPr>
+            </w:pPr>
+            <w:r>
+              <w:rPr>
+                <w:rFonts w:eastAsia="SimSun"/>
+                <w:b/>
+                <w:color w:val="C00000"/>
+              </w:rPr>
+              <w:tab/>
+            </w:r>
+            <w:r>
+              <w:rPr>
+                <w:rFonts w:eastAsia="SimSun"/>
+                <w:b/>
+                <w:color w:val="C00000"/>
+              </w:rPr>
+              <w:tab/>
+            </w:r>
+            <w:r>
+              <w:rPr>
+                <w:rFonts w:eastAsia="SimSun"/>
+                <w:b/>
+                <w:color w:val="C00000"/>
+              </w:rPr>
+              <w:tab/>
+            </w:r>
+            <w:r>
+              <w:rPr>
+                <w:rFonts w:eastAsia="SimSun"/>
+                <w:b/>
+                <w:color w:val="C00000"/>
+              </w:rPr>
+              <w:tab/>
+            </w:r>
+            <w:r>
+              <w:rPr>
+                <w:rFonts w:eastAsia="SimSun"/>
+                <w:b/>
+                <w:color w:val="C00000"/>
+              </w:rPr>
+              <w:tab/>
+              <w:t>/manuals</w:t>
+            </w:r>
+          </w:p>
+          <w:p>
+            <w:pPr>
+              <w:spacing w:after="0" w:line="240" w:lineRule="auto"/>
+              <w:rPr>
+                <w:rFonts w:eastAsia="SimSun"/>
+                <w:b/>
+                <w:color w:val="C00000"/>
+              </w:rPr>
+            </w:pPr>
+            <w:r>
+              <w:rPr>
+                <w:rFonts w:eastAsia="SimSun"/>
+                <w:b/>
+                <w:color w:val="C00000"/>
+              </w:rPr>
+              <w:tab/>
+            </w:r>
+            <w:r>
+              <w:rPr>
+                <w:rFonts w:eastAsia="SimSun"/>
+                <w:b/>
+                <w:color w:val="C00000"/>
+              </w:rPr>
+              <w:tab/>
+            </w:r>
+            <w:r>
+              <w:rPr>
+                <w:rFonts w:eastAsia="SimSun"/>
+                <w:b/>
+                <w:color w:val="C00000"/>
+              </w:rPr>
+              <w:tab/>
+            </w:r>
+            <w:r>
+              <w:rPr>
+                <w:rFonts w:eastAsia="SimSun"/>
+                <w:b/>
+                <w:color w:val="C00000"/>
+              </w:rPr>
+              <w:tab/>
+            </w:r>
+            <w:r>
+              <w:rPr>
+                <w:rFonts w:eastAsia="SimSun"/>
+                <w:b/>
+                <w:color w:val="C00000"/>
+              </w:rPr>
+              <w:tab/>
+              <w:t>/references</w:t>
+            </w:r>
+          </w:p>
+          <w:p>
+            <w:pPr>
+              <w:spacing w:after="0" w:line="240" w:lineRule="auto"/>
+              <w:rPr>
+                <w:rFonts w:eastAsia="SimSun"/>
+                <w:b/>
+                <w:color w:val="C00000"/>
+              </w:rPr>
+            </w:pPr>
+            <w:r>
+              <w:rPr>
+                <w:rFonts w:eastAsia="SimSun"/>
+                <w:b/>
+                <w:color w:val="C00000"/>
+              </w:rPr>
+              <w:tab/>
+            </w:r>
             <w:r>
               <w:rPr>
                 <w:rFonts w:eastAsia="SimSun"/>
@@ -4318,7 +5104,15 @@
     </w:p>
     <w:p>
       <w:r>
-        <w:t>Note: I have installed our MsBuild package</w:t>
+        <w:t xml:space="preserve">Note: I have installed our </w:t>
+      </w:r>
+      <w:proofErr w:type="spellStart"/>
+      <w:r>
+        <w:t>MsBuild</w:t>
+      </w:r>
+      <w:proofErr w:type="spellEnd"/>
+      <w:r>
+        <w:t xml:space="preserve"> package</w:t>
       </w:r>
     </w:p>
     <w:p>
@@ -4334,23 +5128,80 @@
           <w:rStyle w:val="Strong"/>
         </w:rPr>
       </w:pPr>
+      <w:proofErr w:type="spellStart"/>
+      <w:proofErr w:type="gramStart"/>
       <w:r>
         <w:rPr>
           <w:rStyle w:val="Strong"/>
         </w:rPr>
-        <w:t xml:space="preserve">msbuild </w:t>
+        <w:t>m</w:t>
       </w:r>
       <w:r>
         <w:rPr>
           <w:rStyle w:val="Strong"/>
         </w:rPr>
-        <w:t xml:space="preserve">scm.proj </w:t>
-      </w:r>
+        <w:t>sbuild</w:t>
+      </w:r>
+      <w:proofErr w:type="spellEnd"/>
+      <w:proofErr w:type="gramEnd"/>
       <w:r>
         <w:rPr>
           <w:rStyle w:val="Strong"/>
         </w:rPr>
-        <w:t>/t:Construct /p:</w:t>
+        <w:t xml:space="preserve"> </w:t>
+      </w:r>
+      <w:proofErr w:type="spellStart"/>
+      <w:r>
+        <w:rPr>
+          <w:rStyle w:val="Strong"/>
+        </w:rPr>
+        <w:t>dev.targets</w:t>
+      </w:r>
+      <w:proofErr w:type="spellEnd"/>
+      <w:r>
+        <w:rPr>
+          <w:rStyle w:val="Strong"/>
+        </w:rPr>
+        <w:t xml:space="preserve"> </w:t>
+      </w:r>
+      <w:r>
+        <w:rPr>
+          <w:rStyle w:val="Strong"/>
+        </w:rPr>
+        <w:t>/</w:t>
+      </w:r>
+      <w:proofErr w:type="spellStart"/>
+      <w:r>
+        <w:rPr>
+          <w:rStyle w:val="Strong"/>
+        </w:rPr>
+        <w:t>t:</w:t>
+      </w:r>
+      <w:r>
+        <w:rPr>
+          <w:rStyle w:val="Strong"/>
+        </w:rPr>
+        <w:t>Init</w:t>
+      </w:r>
+      <w:proofErr w:type="spellEnd"/>
+      <w:r>
+        <w:rPr>
+          <w:rStyle w:val="Strong"/>
+        </w:rPr>
+        <w:t xml:space="preserve"> </w:t>
+      </w:r>
+      <w:r>
+        <w:rPr>
+          <w:rStyle w:val="Strong"/>
+        </w:rPr>
+        <w:t>/</w:t>
+      </w:r>
+      <w:proofErr w:type="spellStart"/>
+      <w:r>
+        <w:rPr>
+          <w:rStyle w:val="Strong"/>
+        </w:rPr>
+        <w:t>p:</w:t>
       </w:r>
       <w:r>
         <w:rPr>
@@ -4358,42 +5209,49 @@
         </w:rPr>
         <w:t>language</w:t>
       </w:r>
+      <w:proofErr w:type="spellEnd"/>
       <w:r>
         <w:rPr>
           <w:rStyle w:val="Strong"/>
         </w:rPr>
         <w:t>=</w:t>
       </w:r>
+      <w:proofErr w:type="spellStart"/>
       <w:r>
         <w:rPr>
           <w:rStyle w:val="Strong"/>
         </w:rPr>
         <w:t>c++</w:t>
       </w:r>
+      <w:proofErr w:type="spellEnd"/>
       <w:r>
         <w:rPr>
           <w:rStyle w:val="Strong"/>
         </w:rPr>
-        <w:t xml:space="preserve"> /p:platform=</w:t>
-      </w:r>
+        <w:t xml:space="preserve"> /</w:t>
+      </w:r>
+      <w:proofErr w:type="spellStart"/>
       <w:r>
         <w:rPr>
           <w:rStyle w:val="Strong"/>
         </w:rPr>
-        <w:t xml:space="preserve">PC </w:t>
-      </w:r>
+        <w:t>p:name</w:t>
+      </w:r>
+      <w:proofErr w:type="spellEnd"/>
       <w:r>
         <w:rPr>
           <w:rStyle w:val="Strong"/>
         </w:rPr>
-        <w:t>/p:name=</w:t>
-      </w:r>
+        <w:t>=</w:t>
+      </w:r>
+      <w:proofErr w:type="spellStart"/>
       <w:r>
         <w:rPr>
           <w:rStyle w:val="Strong"/>
         </w:rPr>
         <w:t>MyProject</w:t>
       </w:r>
+      <w:proofErr w:type="spellEnd"/>
     </w:p>
     <w:p>
       <w:pPr>
@@ -4406,13 +5264,67 @@
         <w:rPr>
           <w:bCs/>
         </w:rPr>
-        <w:t xml:space="preserve">I navigate into the MyProject folder </w:t>
-      </w:r>
+        <w:t xml:space="preserve">I navigate into the </w:t>
+      </w:r>
+      <w:proofErr w:type="spellStart"/>
       <w:r>
         <w:rPr>
           <w:bCs/>
         </w:rPr>
-        <w:t xml:space="preserve">and see 2 files, MyProject.props and MyProject.targets </w:t>
+        <w:t>MyProject</w:t>
+      </w:r>
+      <w:proofErr w:type="spellEnd"/>
+      <w:r>
+        <w:rPr>
+          <w:bCs/>
+        </w:rPr>
+        <w:t xml:space="preserve"> folder </w:t>
+      </w:r>
+      <w:r>
+        <w:rPr>
+          <w:bCs/>
+        </w:rPr>
+        <w:t>and see 3</w:t>
+      </w:r>
+      <w:r>
+        <w:rPr>
+          <w:bCs/>
+        </w:rPr>
+        <w:t xml:space="preserve"> files, </w:t>
+      </w:r>
+      <w:proofErr w:type="spellStart"/>
+      <w:r>
+        <w:rPr>
+          <w:bCs/>
+        </w:rPr>
+        <w:t>MyProject.props</w:t>
+      </w:r>
+      <w:proofErr w:type="spellEnd"/>
+      <w:r>
+        <w:rPr>
+          <w:bCs/>
+        </w:rPr>
+        <w:t xml:space="preserve">, </w:t>
+      </w:r>
+      <w:proofErr w:type="spellStart"/>
+      <w:r>
+        <w:rPr>
+          <w:bCs/>
+        </w:rPr>
+        <w:t>MyProject.targets</w:t>
+      </w:r>
+      <w:proofErr w:type="spellEnd"/>
+      <w:r>
+        <w:rPr>
+          <w:bCs/>
+        </w:rPr>
+        <w:t xml:space="preserve"> </w:t>
+      </w:r>
+      <w:r>
+        <w:rPr>
+          <w:bCs/>
+        </w:rPr>
+        <w:t xml:space="preserve">and MyProject.xml </w:t>
       </w:r>
       <w:r>
         <w:rPr>
@@ -4424,7 +5336,19 @@
         <w:rPr>
           <w:bCs/>
         </w:rPr>
-        <w:t xml:space="preserve">edit MyProject.props and </w:t>
+        <w:t>edit MyProject.</w:t>
+      </w:r>
+      <w:r>
+        <w:rPr>
+          <w:bCs/>
+        </w:rPr>
+        <w:t>xml</w:t>
+      </w:r>
+      <w:r>
+        <w:rPr>
+          <w:bCs/>
+        </w:rPr>
+        <w:t xml:space="preserve"> and </w:t>
       </w:r>
       <w:r>
         <w:rPr>
@@ -4447,57 +5371,193 @@
           <w:rStyle w:val="Strong"/>
         </w:rPr>
       </w:pPr>
+      <w:proofErr w:type="spellStart"/>
+      <w:proofErr w:type="gramStart"/>
       <w:r>
         <w:rPr>
           <w:rStyle w:val="Strong"/>
         </w:rPr>
-        <w:t xml:space="preserve">msbuild </w:t>
-      </w:r>
+        <w:t>msbuild</w:t>
+      </w:r>
+      <w:proofErr w:type="spellEnd"/>
+      <w:proofErr w:type="gramEnd"/>
       <w:r>
         <w:rPr>
           <w:rStyle w:val="Strong"/>
         </w:rPr>
-        <w:t>scm.proj /t:Construct</w:t>
-      </w:r>
-    </w:p>
-    <w:p>
-      <w:pPr>
+        <w:t xml:space="preserve"> </w:t>
+      </w:r>
+      <w:proofErr w:type="spellStart"/>
+      <w:r>
+        <w:rPr>
+          <w:rStyle w:val="Strong"/>
+        </w:rPr>
+        <w:t>pom.targets</w:t>
+      </w:r>
+      <w:proofErr w:type="spellEnd"/>
+      <w:r>
+        <w:rPr>
+          <w:rStyle w:val="Strong"/>
+        </w:rPr>
+        <w:t xml:space="preserve"> /</w:t>
+      </w:r>
+      <w:proofErr w:type="spellStart"/>
+      <w:r>
+        <w:rPr>
+          <w:rStyle w:val="Strong"/>
+        </w:rPr>
+        <w:t>t:Construct</w:t>
+      </w:r>
+      <w:proofErr w:type="spellEnd"/>
+    </w:p>
+    <w:p>
+      <w:r>
+        <w:t>Thi</w:t>
+      </w:r>
+      <w:r>
+        <w:t>s will create the folder layout.</w:t>
+      </w:r>
+    </w:p>
+    <w:p>
+      <w:pPr>
+        <w:ind w:firstLine="420"/>
         <w:rPr>
           <w:bCs/>
         </w:rPr>
       </w:pPr>
-      <w:r>
-        <w:t>This will create the folder layout as well as visual C++ project</w:t>
-      </w:r>
-      <w:r>
-        <w:t>s</w:t>
-      </w:r>
-      <w:r>
-        <w:t xml:space="preserve"> in src/main/cpp </w:t>
-      </w:r>
-      <w:r>
-        <w:t xml:space="preserve">and src/test/cpp </w:t>
-      </w:r>
-      <w:r>
-        <w:t>called package_name.vcxproj</w:t>
-      </w:r>
-      <w:r>
-        <w:t xml:space="preserve"> and package_name_test.vcxproj</w:t>
-      </w:r>
-      <w:r>
-        <w:t xml:space="preserve">. </w:t>
-      </w:r>
+      <w:proofErr w:type="spellStart"/>
+      <w:proofErr w:type="gramStart"/>
+      <w:r>
+        <w:rPr>
+          <w:rStyle w:val="Strong"/>
+        </w:rPr>
+        <w:t>msbuild</w:t>
+      </w:r>
+      <w:proofErr w:type="spellEnd"/>
+      <w:proofErr w:type="gramEnd"/>
+      <w:r>
+        <w:rPr>
+          <w:rStyle w:val="Strong"/>
+        </w:rPr>
+        <w:t xml:space="preserve"> </w:t>
+      </w:r>
+      <w:proofErr w:type="spellStart"/>
+      <w:r>
+        <w:rPr>
+          <w:rStyle w:val="Strong"/>
+        </w:rPr>
+        <w:t>pom.targets</w:t>
+      </w:r>
+      <w:proofErr w:type="spellEnd"/>
+      <w:r>
+        <w:rPr>
+          <w:rStyle w:val="Strong"/>
+        </w:rPr>
+        <w:t xml:space="preserve"> /</w:t>
+      </w:r>
+      <w:proofErr w:type="spellStart"/>
+      <w:r>
+        <w:rPr>
+          <w:rStyle w:val="Strong"/>
+        </w:rPr>
+        <w:t>t:Construct</w:t>
+      </w:r>
+      <w:proofErr w:type="spellEnd"/>
       <w:r>
         <w:rPr>
           <w:bCs/>
         </w:rPr>
-        <w:t xml:space="preserve">The </w:t>
-      </w:r>
-      <w:r>
+        <w:t xml:space="preserve"> </w:t>
+      </w:r>
+    </w:p>
+    <w:p>
+      <w:pPr>
         <w:rPr>
           <w:bCs/>
         </w:rPr>
-        <w:t xml:space="preserve">generated c++ </w:t>
+      </w:pPr>
+      <w:r>
+        <w:t>This will generate the</w:t>
+      </w:r>
+      <w:r>
+        <w:t xml:space="preserve"> visual C++ projects in </w:t>
+      </w:r>
+      <w:proofErr w:type="spellStart"/>
+      <w:r>
+        <w:t>src</w:t>
+      </w:r>
+      <w:proofErr w:type="spellEnd"/>
+      <w:r>
+        <w:t>/main/</w:t>
+      </w:r>
+      <w:proofErr w:type="spellStart"/>
+      <w:r>
+        <w:t>cpp</w:t>
+      </w:r>
+      <w:proofErr w:type="spellEnd"/>
+      <w:r>
+        <w:t xml:space="preserve"> and </w:t>
+      </w:r>
+      <w:proofErr w:type="spellStart"/>
+      <w:r>
+        <w:t>src</w:t>
+      </w:r>
+      <w:proofErr w:type="spellEnd"/>
+      <w:r>
+        <w:t>/test/</w:t>
+      </w:r>
+      <w:proofErr w:type="spellStart"/>
+      <w:r>
+        <w:t>cpp</w:t>
+      </w:r>
+      <w:proofErr w:type="spellEnd"/>
+      <w:r>
+        <w:t xml:space="preserve"> called </w:t>
+      </w:r>
+      <w:proofErr w:type="spellStart"/>
+      <w:r>
+        <w:t>package_name.vcxproj</w:t>
+      </w:r>
+      <w:proofErr w:type="spellEnd"/>
+      <w:r>
+        <w:t xml:space="preserve"> and </w:t>
+      </w:r>
+      <w:proofErr w:type="spellStart"/>
+      <w:r>
+        <w:t>package_name_test.vcxproj.</w:t>
+      </w:r>
+      <w:r>
+        <w:rPr>
+          <w:bCs/>
+        </w:rPr>
+        <w:t>The</w:t>
+      </w:r>
+      <w:proofErr w:type="spellEnd"/>
+      <w:r>
+        <w:rPr>
+          <w:bCs/>
+        </w:rPr>
+        <w:t xml:space="preserve"> </w:t>
+      </w:r>
+      <w:r>
+        <w:rPr>
+          <w:bCs/>
+        </w:rPr>
+        <w:t xml:space="preserve">generated </w:t>
+      </w:r>
+      <w:proofErr w:type="spellStart"/>
+      <w:r>
+        <w:rPr>
+          <w:bCs/>
+        </w:rPr>
+        <w:t>c++</w:t>
+      </w:r>
+      <w:proofErr w:type="spellEnd"/>
+      <w:r>
+        <w:rPr>
+          <w:bCs/>
+        </w:rPr>
+        <w:t xml:space="preserve"> </w:t>
       </w:r>
       <w:r>
         <w:rPr>
@@ -4533,13 +5593,13 @@
         <w:rPr>
           <w:bCs/>
         </w:rPr>
-        <w:t>configurations Debug, Release, Profile and Final for Dev, Client and Retail</w:t>
+        <w:t xml:space="preserve">configurations Debug, Release, </w:t>
       </w:r>
       <w:r>
         <w:rPr>
           <w:bCs/>
         </w:rPr>
-        <w:t>.</w:t>
+        <w:t>and Final for Dev. In the root it will generate the package_name.sln file.</w:t>
       </w:r>
     </w:p>
     <w:p>
@@ -4550,18 +5610,42 @@
           <w:rStyle w:val="Strong"/>
         </w:rPr>
       </w:pPr>
+      <w:proofErr w:type="spellStart"/>
       <w:r>
         <w:rPr>
           <w:rStyle w:val="Strong"/>
         </w:rPr>
-        <w:t>Dev_Debug</w:t>
-      </w:r>
+        <w:t>DevDebug</w:t>
+      </w:r>
+      <w:proofErr w:type="spellEnd"/>
       <w:r>
         <w:rPr>
           <w:rStyle w:val="Strong"/>
         </w:rPr>
-        <w:t>, Client_Debug, Retail_Debug</w:t>
-      </w:r>
+        <w:t xml:space="preserve">, </w:t>
+      </w:r>
+      <w:proofErr w:type="spellStart"/>
+      <w:r>
+        <w:rPr>
+          <w:rStyle w:val="Strong"/>
+        </w:rPr>
+        <w:t>ClientDebug</w:t>
+      </w:r>
+      <w:proofErr w:type="spellEnd"/>
+      <w:r>
+        <w:rPr>
+          <w:rStyle w:val="Strong"/>
+        </w:rPr>
+        <w:t xml:space="preserve">, </w:t>
+      </w:r>
+      <w:proofErr w:type="spellStart"/>
+      <w:r>
+        <w:rPr>
+          <w:rStyle w:val="Strong"/>
+        </w:rPr>
+        <w:t>RetailDebug</w:t>
+      </w:r>
+      <w:proofErr w:type="spellEnd"/>
     </w:p>
     <w:p>
       <w:pPr>
@@ -4571,18 +5655,42 @@
           <w:rStyle w:val="Strong"/>
         </w:rPr>
       </w:pPr>
+      <w:proofErr w:type="spellStart"/>
       <w:r>
         <w:rPr>
           <w:rStyle w:val="Strong"/>
         </w:rPr>
-        <w:t>Dev_Release</w:t>
-      </w:r>
+        <w:t>DevRelease</w:t>
+      </w:r>
+      <w:proofErr w:type="spellEnd"/>
       <w:r>
         <w:rPr>
           <w:rStyle w:val="Strong"/>
         </w:rPr>
-        <w:t>, Client_Release, Retail_Release</w:t>
-      </w:r>
+        <w:t xml:space="preserve">, </w:t>
+      </w:r>
+      <w:proofErr w:type="spellStart"/>
+      <w:r>
+        <w:rPr>
+          <w:rStyle w:val="Strong"/>
+        </w:rPr>
+        <w:t>ClientRelease</w:t>
+      </w:r>
+      <w:proofErr w:type="spellEnd"/>
+      <w:r>
+        <w:rPr>
+          <w:rStyle w:val="Strong"/>
+        </w:rPr>
+        <w:t xml:space="preserve">, </w:t>
+      </w:r>
+      <w:proofErr w:type="spellStart"/>
+      <w:r>
+        <w:rPr>
+          <w:rStyle w:val="Strong"/>
+        </w:rPr>
+        <w:t>RetailRelease</w:t>
+      </w:r>
+      <w:proofErr w:type="spellEnd"/>
     </w:p>
     <w:p>
       <w:pPr>
@@ -4592,39 +5700,42 @@
           <w:rStyle w:val="Strong"/>
         </w:rPr>
       </w:pPr>
+      <w:proofErr w:type="spellStart"/>
       <w:r>
         <w:rPr>
           <w:rStyle w:val="Strong"/>
         </w:rPr>
-        <w:t>Dev_Profile</w:t>
-      </w:r>
+        <w:t>DevFinal</w:t>
+      </w:r>
+      <w:proofErr w:type="spellEnd"/>
       <w:r>
         <w:rPr>
           <w:rStyle w:val="Strong"/>
         </w:rPr>
-        <w:t>, Client_Profile, Retail_Profile</w:t>
-      </w:r>
-    </w:p>
-    <w:p>
-      <w:pPr>
-        <w:spacing w:after="0"/>
-        <w:ind w:left="420"/>
+        <w:t xml:space="preserve">, </w:t>
+      </w:r>
+      <w:proofErr w:type="spellStart"/>
+      <w:r>
         <w:rPr>
           <w:rStyle w:val="Strong"/>
         </w:rPr>
-      </w:pPr>
+        <w:t>ClientFinal</w:t>
+      </w:r>
+      <w:proofErr w:type="spellEnd"/>
       <w:r>
         <w:rPr>
           <w:rStyle w:val="Strong"/>
         </w:rPr>
-        <w:t>Dev_Final</w:t>
-      </w:r>
+        <w:t xml:space="preserve">, </w:t>
+      </w:r>
+      <w:proofErr w:type="spellStart"/>
       <w:r>
         <w:rPr>
           <w:rStyle w:val="Strong"/>
         </w:rPr>
-        <w:t>, Client_Final, Retail_Final</w:t>
-      </w:r>
+        <w:t>RetailFinal</w:t>
+      </w:r>
+      <w:proofErr w:type="spellEnd"/>
     </w:p>
     <w:p>
       <w:r>
@@ -4654,25 +5765,38 @@
         <w:t xml:space="preserve"> I </w:t>
       </w:r>
       <w:r>
-        <w:t>open the .v</w:t>
-      </w:r>
-      <w:r>
-        <w:t>c</w:t>
-      </w:r>
-      <w:r>
-        <w:t xml:space="preserve">xproj </w:t>
-      </w:r>
-      <w:r>
-        <w:t>project</w:t>
-      </w:r>
-      <w:r>
-        <w:t xml:space="preserve"> in MyProject/src/main/cpp</w:t>
-      </w:r>
-      <w:r>
-        <w:t xml:space="preserve"> and can see the configuration and platforms. When opening the project properties I can see the PREPROCESSOR DEFINES that have been prepared</w:t>
-      </w:r>
-      <w:r>
-        <w:t xml:space="preserve"> and I can also see the Debug, Release, Profile and Final settings for every platform have been set to their </w:t>
+        <w:t>open the .</w:t>
+      </w:r>
+      <w:proofErr w:type="spellStart"/>
+      <w:r>
+        <w:t>sln</w:t>
+      </w:r>
+      <w:proofErr w:type="spellEnd"/>
+      <w:r>
+        <w:t xml:space="preserve"> </w:t>
+      </w:r>
+      <w:r>
+        <w:t xml:space="preserve">file </w:t>
+      </w:r>
+      <w:r>
+        <w:t xml:space="preserve">in </w:t>
+      </w:r>
+      <w:r>
+        <w:t xml:space="preserve">the root </w:t>
+      </w:r>
+      <w:r>
+        <w:t>and can see the configuration and platforms. When opening the project properties I can see the PREPROCESSOR DEFINES that have been prepared</w:t>
+      </w:r>
+      <w:r>
+        <w:t xml:space="preserve"> and I c</w:t>
+      </w:r>
+      <w:r>
+        <w:t xml:space="preserve">an also see the Debug, Release </w:t>
+      </w:r>
+      <w:bookmarkStart w:id="0" w:name="_GoBack"/>
+      <w:bookmarkEnd w:id="0"/>
+      <w:r>
+        <w:t xml:space="preserve">and Final settings for every platform have been set to their </w:t>
       </w:r>
       <w:r>
         <w:t xml:space="preserve">preferred </w:t>
@@ -4687,7 +5811,7 @@
     <w:p/>
     <w:p/>
     <w:sectPr>
-      <w:headerReference w:type="default" r:id="rId7"/>
+      <w:headerReference w:type="default" r:id="rId8"/>
       <w:pgSz w:w="11906" w:h="16838"/>
       <w:pgMar w:top="720" w:right="720" w:bottom="720" w:left="720" w:header="851" w:footer="992" w:gutter="0"/>
       <w:cols w:space="425"/>
@@ -4698,7 +5822,7 @@
 </file>
 
 <file path=word/endnotes.xml><?xml version="1.0" encoding="utf-8"?>
-<w:endnotes xmlns:ve="http://schemas.openxmlformats.org/markup-compatibility/2006" xmlns:o="urn:schemas-microsoft-com:office:office" xmlns:r="http://schemas.openxmlformats.org/officeDocument/2006/relationships" xmlns:m="http://schemas.openxmlformats.org/officeDocument/2006/math" xmlns:v="urn:schemas-microsoft-com:vml" xmlns:wp="http://schemas.openxmlformats.org/drawingml/2006/wordprocessingDrawing" xmlns:w10="urn:schemas-microsoft-com:office:word" xmlns:w="http://schemas.openxmlformats.org/wordprocessingml/2006/main" xmlns:wne="http://schemas.microsoft.com/office/word/2006/wordml">
+<w:endnotes xmlns:wpc="http://schemas.microsoft.com/office/word/2010/wordprocessingCanvas" xmlns:mc="http://schemas.openxmlformats.org/markup-compatibility/2006" xmlns:o="urn:schemas-microsoft-com:office:office" xmlns:r="http://schemas.openxmlformats.org/officeDocument/2006/relationships" xmlns:m="http://schemas.openxmlformats.org/officeDocument/2006/math" xmlns:v="urn:schemas-microsoft-com:vml" xmlns:wp14="http://schemas.microsoft.com/office/word/2010/wordprocessingDrawing" xmlns:wp="http://schemas.openxmlformats.org/drawingml/2006/wordprocessingDrawing" xmlns:w10="urn:schemas-microsoft-com:office:word" xmlns:w="http://schemas.openxmlformats.org/wordprocessingml/2006/main" xmlns:w14="http://schemas.microsoft.com/office/word/2010/wordml" xmlns:wpg="http://schemas.microsoft.com/office/word/2010/wordprocessingGroup" xmlns:wpi="http://schemas.microsoft.com/office/word/2010/wordprocessingInk" xmlns:wne="http://schemas.microsoft.com/office/word/2006/wordml" xmlns:wps="http://schemas.microsoft.com/office/word/2010/wordprocessingShape" mc:Ignorable="w14 wp14">
   <w:endnote w:type="separator" w:id="-1">
     <w:p>
       <w:r>
@@ -4717,7 +5841,7 @@
 </file>
 
 <file path=word/footnotes.xml><?xml version="1.0" encoding="utf-8"?>
-<w:footnotes xmlns:ve="http://schemas.openxmlformats.org/markup-compatibility/2006" xmlns:o="urn:schemas-microsoft-com:office:office" xmlns:r="http://schemas.openxmlformats.org/officeDocument/2006/relationships" xmlns:m="http://schemas.openxmlformats.org/officeDocument/2006/math" xmlns:v="urn:schemas-microsoft-com:vml" xmlns:wp="http://schemas.openxmlformats.org/drawingml/2006/wordprocessingDrawing" xmlns:w10="urn:schemas-microsoft-com:office:word" xmlns:w="http://schemas.openxmlformats.org/wordprocessingml/2006/main" xmlns:wne="http://schemas.microsoft.com/office/word/2006/wordml">
+<w:footnotes xmlns:wpc="http://schemas.microsoft.com/office/word/2010/wordprocessingCanvas" xmlns:mc="http://schemas.openxmlformats.org/markup-compatibility/2006" xmlns:o="urn:schemas-microsoft-com:office:office" xmlns:r="http://schemas.openxmlformats.org/officeDocument/2006/relationships" xmlns:m="http://schemas.openxmlformats.org/officeDocument/2006/math" xmlns:v="urn:schemas-microsoft-com:vml" xmlns:wp14="http://schemas.microsoft.com/office/word/2010/wordprocessingDrawing" xmlns:wp="http://schemas.openxmlformats.org/drawingml/2006/wordprocessingDrawing" xmlns:w10="urn:schemas-microsoft-com:office:word" xmlns:w="http://schemas.openxmlformats.org/wordprocessingml/2006/main" xmlns:w14="http://schemas.microsoft.com/office/word/2010/wordml" xmlns:wpg="http://schemas.microsoft.com/office/word/2010/wordprocessingGroup" xmlns:wpi="http://schemas.microsoft.com/office/word/2010/wordprocessingInk" xmlns:wne="http://schemas.microsoft.com/office/word/2006/wordml" xmlns:wps="http://schemas.microsoft.com/office/word/2010/wordprocessingShape" mc:Ignorable="w14 wp14">
   <w:footnote w:type="separator" w:id="-1">
     <w:p>
       <w:r>
@@ -4736,7 +5860,7 @@
 </file>
 
 <file path=word/header1.xml><?xml version="1.0" encoding="utf-8"?>
-<w:hdr xmlns:ve="http://schemas.openxmlformats.org/markup-compatibility/2006" xmlns:o="urn:schemas-microsoft-com:office:office" xmlns:r="http://schemas.openxmlformats.org/officeDocument/2006/relationships" xmlns:m="http://schemas.openxmlformats.org/officeDocument/2006/math" xmlns:v="urn:schemas-microsoft-com:vml" xmlns:wp="http://schemas.openxmlformats.org/drawingml/2006/wordprocessingDrawing" xmlns:w10="urn:schemas-microsoft-com:office:word" xmlns:w="http://schemas.openxmlformats.org/wordprocessingml/2006/main" xmlns:wne="http://schemas.microsoft.com/office/word/2006/wordml">
+<w:hdr xmlns:wpc="http://schemas.microsoft.com/office/word/2010/wordprocessingCanvas" xmlns:mc="http://schemas.openxmlformats.org/markup-compatibility/2006" xmlns:o="urn:schemas-microsoft-com:office:office" xmlns:r="http://schemas.openxmlformats.org/officeDocument/2006/relationships" xmlns:m="http://schemas.openxmlformats.org/officeDocument/2006/math" xmlns:v="urn:schemas-microsoft-com:vml" xmlns:wp14="http://schemas.microsoft.com/office/word/2010/wordprocessingDrawing" xmlns:wp="http://schemas.openxmlformats.org/drawingml/2006/wordprocessingDrawing" xmlns:w10="urn:schemas-microsoft-com:office:word" xmlns:w="http://schemas.openxmlformats.org/wordprocessingml/2006/main" xmlns:w14="http://schemas.microsoft.com/office/word/2010/wordml" xmlns:wpg="http://schemas.microsoft.com/office/word/2010/wordprocessingGroup" xmlns:wpi="http://schemas.microsoft.com/office/word/2010/wordprocessingInk" xmlns:wne="http://schemas.microsoft.com/office/word/2006/wordml" xmlns:wps="http://schemas.microsoft.com/office/word/2010/wordprocessingShape" mc:Ignorable="w14 wp14">
   <w:sdt>
     <w:sdtPr>
       <w:id w:val="565053189"/>
@@ -4745,6 +5869,7 @@
         <w:docPartUnique/>
       </w:docPartObj>
     </w:sdtPr>
+    <w:sdtEndPr/>
     <w:sdtContent>
       <w:p>
         <w:pPr>
@@ -4781,7 +5906,7 @@
             <w:b/>
             <w:noProof/>
           </w:rPr>
-          <w:t>4</w:t>
+          <w:t>8</w:t>
         </w:r>
         <w:r>
           <w:rPr>
@@ -4855,7 +5980,7 @@
 </file>
 
 <file path=word/numbering.xml><?xml version="1.0" encoding="utf-8"?>
-<w:numbering xmlns:ve="http://schemas.openxmlformats.org/markup-compatibility/2006" xmlns:o="urn:schemas-microsoft-com:office:office" xmlns:r="http://schemas.openxmlformats.org/officeDocument/2006/relationships" xmlns:m="http://schemas.openxmlformats.org/officeDocument/2006/math" xmlns:v="urn:schemas-microsoft-com:vml" xmlns:wp="http://schemas.openxmlformats.org/drawingml/2006/wordprocessingDrawing" xmlns:w10="urn:schemas-microsoft-com:office:word" xmlns:w="http://schemas.openxmlformats.org/wordprocessingml/2006/main" xmlns:wne="http://schemas.microsoft.com/office/word/2006/wordml">
+<w:numbering xmlns:wpc="http://schemas.microsoft.com/office/word/2010/wordprocessingCanvas" xmlns:mc="http://schemas.openxmlformats.org/markup-compatibility/2006" xmlns:o="urn:schemas-microsoft-com:office:office" xmlns:r="http://schemas.openxmlformats.org/officeDocument/2006/relationships" xmlns:m="http://schemas.openxmlformats.org/officeDocument/2006/math" xmlns:v="urn:schemas-microsoft-com:vml" xmlns:wp14="http://schemas.microsoft.com/office/word/2010/wordprocessingDrawing" xmlns:wp="http://schemas.openxmlformats.org/drawingml/2006/wordprocessingDrawing" xmlns:w10="urn:schemas-microsoft-com:office:word" xmlns:w="http://schemas.openxmlformats.org/wordprocessingml/2006/main" xmlns:w14="http://schemas.microsoft.com/office/word/2010/wordml" xmlns:wpg="http://schemas.microsoft.com/office/word/2010/wordprocessingGroup" xmlns:wpi="http://schemas.microsoft.com/office/word/2010/wordprocessingInk" xmlns:wne="http://schemas.microsoft.com/office/word/2006/wordml" xmlns:wps="http://schemas.microsoft.com/office/word/2010/wordprocessingShape" mc:Ignorable="w14 wp14">
   <w:abstractNum w:abstractNumId="0">
     <w:nsid w:val="043F2045"/>
     <w:multiLevelType w:val="hybridMultilevel"/>
@@ -8058,7 +9183,7 @@
 </file>
 
 <file path=word/styles.xml><?xml version="1.0" encoding="utf-8"?>
-<w:styles xmlns:r="http://schemas.openxmlformats.org/officeDocument/2006/relationships" xmlns:w="http://schemas.openxmlformats.org/wordprocessingml/2006/main">
+<w:styles xmlns:mc="http://schemas.openxmlformats.org/markup-compatibility/2006" xmlns:r="http://schemas.openxmlformats.org/officeDocument/2006/relationships" xmlns:w="http://schemas.openxmlformats.org/wordprocessingml/2006/main" xmlns:w14="http://schemas.microsoft.com/office/word/2010/wordml" mc:Ignorable="w14">
   <w:docDefaults>
     <w:rPrDefault>
       <w:rPr>
@@ -8216,7 +9341,7 @@
   <w:style w:type="paragraph" w:default="1" w:styleId="Normal">
     <w:name w:val="Normal"/>
     <w:qFormat/>
-    <w:rsid w:val="00C67613"/>
+    <w:rsid w:val="00635083"/>
     <w:rPr>
       <w:i/>
       <w:iCs/>
@@ -8478,7 +9603,6 @@
     <w:uiPriority w:val="99"/>
     <w:semiHidden/>
     <w:unhideWhenUsed/>
-    <w:qFormat/>
     <w:tblPr>
       <w:tblInd w:w="0" w:type="dxa"/>
       <w:tblCellMar>

</xml_diff>